<commit_message>
files to be submitted
</commit_message>
<xml_diff>
--- a/Report.docx
+++ b/Report.docx
@@ -452,6 +452,86 @@
           </w:p>
         </w:tc>
       </w:tr>
+      <w:tr>
+        <w:trPr>
+          <w:trHeight w:val="567"/>
+        </w:trPr>
+        <w:tc>
+          <w:tcPr>
+            <w:tcW w:w="1118" w:type="dxa"/>
+          </w:tcPr>
+          <w:p>
+            <w:pPr>
+              <w:jc w:val="center"/>
+              <w:rPr>
+                <w:rStyle w:val="SubtleReference"/>
+                <w:color w:val="2F5496" w:themeColor="accent1" w:themeShade="BF"/>
+                <w:sz w:val="24"/>
+                <w:szCs w:val="24"/>
+              </w:rPr>
+            </w:pPr>
+            <w:r>
+              <w:rPr>
+                <w:rStyle w:val="SubtleReference"/>
+                <w:color w:val="2F5496" w:themeColor="accent1" w:themeShade="BF"/>
+                <w:sz w:val="24"/>
+                <w:szCs w:val="24"/>
+              </w:rPr>
+              <w:t>2.0</w:t>
+            </w:r>
+          </w:p>
+        </w:tc>
+        <w:tc>
+          <w:tcPr>
+            <w:tcW w:w="1329" w:type="dxa"/>
+          </w:tcPr>
+          <w:p>
+            <w:pPr>
+              <w:jc w:val="center"/>
+              <w:rPr>
+                <w:rStyle w:val="SubtleReference"/>
+                <w:color w:val="2F5496" w:themeColor="accent1" w:themeShade="BF"/>
+                <w:sz w:val="24"/>
+                <w:szCs w:val="24"/>
+              </w:rPr>
+            </w:pPr>
+            <w:r>
+              <w:rPr>
+                <w:rStyle w:val="SubtleReference"/>
+                <w:color w:val="2F5496" w:themeColor="accent1" w:themeShade="BF"/>
+                <w:sz w:val="24"/>
+                <w:szCs w:val="24"/>
+              </w:rPr>
+              <w:t>21-Aug-23</w:t>
+            </w:r>
+          </w:p>
+        </w:tc>
+        <w:tc>
+          <w:tcPr>
+            <w:tcW w:w="4460" w:type="dxa"/>
+          </w:tcPr>
+          <w:p>
+            <w:pPr>
+              <w:jc w:val="center"/>
+              <w:rPr>
+                <w:rStyle w:val="SubtleReference"/>
+                <w:color w:val="2F5496" w:themeColor="accent1" w:themeShade="BF"/>
+                <w:sz w:val="24"/>
+                <w:szCs w:val="24"/>
+              </w:rPr>
+            </w:pPr>
+            <w:r>
+              <w:rPr>
+                <w:rStyle w:val="SubtleReference"/>
+                <w:color w:val="2F5496" w:themeColor="accent1" w:themeShade="BF"/>
+                <w:sz w:val="24"/>
+                <w:szCs w:val="24"/>
+              </w:rPr>
+              <w:t>Added projects</w:t>
+            </w:r>
+          </w:p>
+        </w:tc>
+      </w:tr>
     </w:tbl>
     <w:p>
       <w:pPr>
@@ -494,6 +574,32 @@
       <w:pPr>
         <w:jc w:val="center"/>
         <w:rPr>
+          <w:rStyle w:val="SubtleReference"/>
+          <w:b/>
+          <w:bCs/>
+          <w:color w:val="2F5496" w:themeColor="accent1" w:themeShade="BF"/>
+          <w:sz w:val="24"/>
+          <w:szCs w:val="24"/>
+        </w:rPr>
+      </w:pPr>
+    </w:p>
+    <w:p>
+      <w:pPr>
+        <w:jc w:val="center"/>
+        <w:rPr>
+          <w:rStyle w:val="SubtleReference"/>
+          <w:b/>
+          <w:bCs/>
+          <w:color w:val="2F5496" w:themeColor="accent1" w:themeShade="BF"/>
+          <w:sz w:val="24"/>
+          <w:szCs w:val="24"/>
+        </w:rPr>
+      </w:pPr>
+    </w:p>
+    <w:p>
+      <w:pPr>
+        <w:jc w:val="center"/>
+        <w:rPr>
           <w:b/>
           <w:bCs/>
           <w:smallCaps/>
@@ -545,7 +651,7 @@
           <w:sz w:val="24"/>
           <w:szCs w:val="24"/>
         </w:rPr>
-        <w:t>17 August 2023</w:t>
+        <w:t>21 August 2023</w:t>
       </w:r>
       <w:r>
         <w:rPr>
@@ -791,7 +897,7 @@
           <w:r>
             <w:fldChar w:fldCharType="separate"/>
           </w:r>
-          <w:hyperlink w:anchor="_Toc134110931" w:history="1">
+          <w:hyperlink w:anchor="_Toc143476889" w:history="1">
             <w:r>
               <w:rPr>
                 <w:rStyle w:val="Hyperlink"/>
@@ -832,7 +938,7 @@
                 <w:noProof/>
                 <w:webHidden/>
               </w:rPr>
-              <w:instrText xml:space="preserve"> PAGEREF _Toc134110931 \h </w:instrText>
+              <w:instrText xml:space="preserve"> PAGEREF _Toc143476889 \h </w:instrText>
             </w:r>
             <w:r>
               <w:rPr>
@@ -875,7 +981,7 @@
               <w:noProof/>
             </w:rPr>
           </w:pPr>
-          <w:hyperlink w:anchor="_Toc134110932" w:history="1">
+          <w:hyperlink w:anchor="_Toc143476890" w:history="1">
             <w:r>
               <w:rPr>
                 <w:rStyle w:val="Hyperlink"/>
@@ -895,7 +1001,7 @@
                 <w:rStyle w:val="Hyperlink"/>
                 <w:noProof/>
               </w:rPr>
-              <w:t>Functional Requirements</w:t>
+              <w:t>Content</w:t>
             </w:r>
             <w:r>
               <w:rPr>
@@ -916,7 +1022,145 @@
                 <w:noProof/>
                 <w:webHidden/>
               </w:rPr>
-              <w:instrText xml:space="preserve"> PAGEREF _Toc134110932 \h </w:instrText>
+              <w:instrText xml:space="preserve"> PAGEREF _Toc143476890 \h </w:instrText>
+            </w:r>
+            <w:r>
+              <w:rPr>
+                <w:noProof/>
+                <w:webHidden/>
+              </w:rPr>
+            </w:r>
+            <w:r>
+              <w:rPr>
+                <w:noProof/>
+                <w:webHidden/>
+              </w:rPr>
+              <w:fldChar w:fldCharType="separate"/>
+            </w:r>
+            <w:r>
+              <w:rPr>
+                <w:noProof/>
+                <w:webHidden/>
+              </w:rPr>
+              <w:t>3</w:t>
+            </w:r>
+            <w:r>
+              <w:rPr>
+                <w:noProof/>
+                <w:webHidden/>
+              </w:rPr>
+              <w:fldChar w:fldCharType="end"/>
+            </w:r>
+          </w:hyperlink>
+        </w:p>
+        <w:p>
+          <w:pPr>
+            <w:pStyle w:val="TOC2"/>
+            <w:tabs>
+              <w:tab w:val="right" w:leader="dot" w:pos="10214"/>
+            </w:tabs>
+            <w:rPr>
+              <w:rFonts w:eastAsiaTheme="minorEastAsia"/>
+              <w:noProof/>
+            </w:rPr>
+          </w:pPr>
+          <w:hyperlink w:anchor="_Toc143476891" w:history="1">
+            <w:r>
+              <w:rPr>
+                <w:rStyle w:val="Hyperlink"/>
+                <w:noProof/>
+              </w:rPr>
+              <w:t>2.1 Frontend</w:t>
+            </w:r>
+            <w:r>
+              <w:rPr>
+                <w:noProof/>
+                <w:webHidden/>
+              </w:rPr>
+              <w:tab/>
+            </w:r>
+            <w:r>
+              <w:rPr>
+                <w:noProof/>
+                <w:webHidden/>
+              </w:rPr>
+              <w:fldChar w:fldCharType="begin"/>
+            </w:r>
+            <w:r>
+              <w:rPr>
+                <w:noProof/>
+                <w:webHidden/>
+              </w:rPr>
+              <w:instrText xml:space="preserve"> PAGEREF _Toc143476891 \h </w:instrText>
+            </w:r>
+            <w:r>
+              <w:rPr>
+                <w:noProof/>
+                <w:webHidden/>
+              </w:rPr>
+            </w:r>
+            <w:r>
+              <w:rPr>
+                <w:noProof/>
+                <w:webHidden/>
+              </w:rPr>
+              <w:fldChar w:fldCharType="separate"/>
+            </w:r>
+            <w:r>
+              <w:rPr>
+                <w:noProof/>
+                <w:webHidden/>
+              </w:rPr>
+              <w:t>3</w:t>
+            </w:r>
+            <w:r>
+              <w:rPr>
+                <w:noProof/>
+                <w:webHidden/>
+              </w:rPr>
+              <w:fldChar w:fldCharType="end"/>
+            </w:r>
+          </w:hyperlink>
+        </w:p>
+        <w:p>
+          <w:pPr>
+            <w:pStyle w:val="TOC2"/>
+            <w:tabs>
+              <w:tab w:val="right" w:leader="dot" w:pos="10214"/>
+            </w:tabs>
+            <w:rPr>
+              <w:rFonts w:eastAsiaTheme="minorEastAsia"/>
+              <w:noProof/>
+            </w:rPr>
+          </w:pPr>
+          <w:hyperlink w:anchor="_Toc143476892" w:history="1">
+            <w:r>
+              <w:rPr>
+                <w:rStyle w:val="Hyperlink"/>
+                <w:noProof/>
+              </w:rPr>
+              <w:t>2.2 Backend</w:t>
+            </w:r>
+            <w:r>
+              <w:rPr>
+                <w:noProof/>
+                <w:webHidden/>
+              </w:rPr>
+              <w:tab/>
+            </w:r>
+            <w:r>
+              <w:rPr>
+                <w:noProof/>
+                <w:webHidden/>
+              </w:rPr>
+              <w:fldChar w:fldCharType="begin"/>
+            </w:r>
+            <w:r>
+              <w:rPr>
+                <w:noProof/>
+                <w:webHidden/>
+              </w:rPr>
+              <w:instrText xml:space="preserve"> PAGEREF _Toc143476892 \h </w:instrText>
             </w:r>
             <w:r>
               <w:rPr>
@@ -959,7 +1203,7 @@
               <w:noProof/>
             </w:rPr>
           </w:pPr>
-          <w:hyperlink w:anchor="_Toc134110933" w:history="1">
+          <w:hyperlink w:anchor="_Toc143476893" w:history="1">
             <w:r>
               <w:rPr>
                 <w:rStyle w:val="Hyperlink"/>
@@ -979,7 +1223,7 @@
                 <w:rStyle w:val="Hyperlink"/>
                 <w:noProof/>
               </w:rPr>
-              <w:t>Non-functional Requirements</w:t>
+              <w:t>Projects Submitted</w:t>
             </w:r>
             <w:r>
               <w:rPr>
@@ -1000,7 +1244,7 @@
                 <w:noProof/>
                 <w:webHidden/>
               </w:rPr>
-              <w:instrText xml:space="preserve"> PAGEREF _Toc134110933 \h </w:instrText>
+              <w:instrText xml:space="preserve"> PAGEREF _Toc143476893 \h </w:instrText>
             </w:r>
             <w:r>
               <w:rPr>
@@ -1020,7 +1264,214 @@
                 <w:noProof/>
                 <w:webHidden/>
               </w:rPr>
-              <w:t>3</w:t>
+              <w:t>4</w:t>
+            </w:r>
+            <w:r>
+              <w:rPr>
+                <w:noProof/>
+                <w:webHidden/>
+              </w:rPr>
+              <w:fldChar w:fldCharType="end"/>
+            </w:r>
+          </w:hyperlink>
+        </w:p>
+        <w:p>
+          <w:pPr>
+            <w:pStyle w:val="TOC2"/>
+            <w:tabs>
+              <w:tab w:val="right" w:leader="dot" w:pos="10214"/>
+            </w:tabs>
+            <w:rPr>
+              <w:rFonts w:eastAsiaTheme="minorEastAsia"/>
+              <w:noProof/>
+            </w:rPr>
+          </w:pPr>
+          <w:hyperlink w:anchor="_Toc143476894" w:history="1">
+            <w:r>
+              <w:rPr>
+                <w:rStyle w:val="Hyperlink"/>
+                <w:noProof/>
+              </w:rPr>
+              <w:t>3.1 Healthy</w:t>
+            </w:r>
+            <w:r>
+              <w:rPr>
+                <w:noProof/>
+                <w:webHidden/>
+              </w:rPr>
+              <w:tab/>
+            </w:r>
+            <w:r>
+              <w:rPr>
+                <w:noProof/>
+                <w:webHidden/>
+              </w:rPr>
+              <w:fldChar w:fldCharType="begin"/>
+            </w:r>
+            <w:r>
+              <w:rPr>
+                <w:noProof/>
+                <w:webHidden/>
+              </w:rPr>
+              <w:instrText xml:space="preserve"> PAGEREF _Toc143476894 \h </w:instrText>
+            </w:r>
+            <w:r>
+              <w:rPr>
+                <w:noProof/>
+                <w:webHidden/>
+              </w:rPr>
+            </w:r>
+            <w:r>
+              <w:rPr>
+                <w:noProof/>
+                <w:webHidden/>
+              </w:rPr>
+              <w:fldChar w:fldCharType="separate"/>
+            </w:r>
+            <w:r>
+              <w:rPr>
+                <w:noProof/>
+                <w:webHidden/>
+              </w:rPr>
+              <w:t>4</w:t>
+            </w:r>
+            <w:r>
+              <w:rPr>
+                <w:noProof/>
+                <w:webHidden/>
+              </w:rPr>
+              <w:fldChar w:fldCharType="end"/>
+            </w:r>
+          </w:hyperlink>
+        </w:p>
+        <w:p>
+          <w:pPr>
+            <w:pStyle w:val="TOC2"/>
+            <w:tabs>
+              <w:tab w:val="right" w:leader="dot" w:pos="10214"/>
+            </w:tabs>
+            <w:rPr>
+              <w:rFonts w:eastAsiaTheme="minorEastAsia"/>
+              <w:noProof/>
+            </w:rPr>
+          </w:pPr>
+          <w:hyperlink w:anchor="_Toc143476895" w:history="1">
+            <w:r>
+              <w:rPr>
+                <w:rStyle w:val="Hyperlink"/>
+                <w:noProof/>
+              </w:rPr>
+              <w:t>3.2 Portfolio</w:t>
+            </w:r>
+            <w:r>
+              <w:rPr>
+                <w:noProof/>
+                <w:webHidden/>
+              </w:rPr>
+              <w:tab/>
+            </w:r>
+            <w:r>
+              <w:rPr>
+                <w:noProof/>
+                <w:webHidden/>
+              </w:rPr>
+              <w:fldChar w:fldCharType="begin"/>
+            </w:r>
+            <w:r>
+              <w:rPr>
+                <w:noProof/>
+                <w:webHidden/>
+              </w:rPr>
+              <w:instrText xml:space="preserve"> PAGEREF _Toc143476895 \h </w:instrText>
+            </w:r>
+            <w:r>
+              <w:rPr>
+                <w:noProof/>
+                <w:webHidden/>
+              </w:rPr>
+            </w:r>
+            <w:r>
+              <w:rPr>
+                <w:noProof/>
+                <w:webHidden/>
+              </w:rPr>
+              <w:fldChar w:fldCharType="separate"/>
+            </w:r>
+            <w:r>
+              <w:rPr>
+                <w:noProof/>
+                <w:webHidden/>
+              </w:rPr>
+              <w:t>4</w:t>
+            </w:r>
+            <w:r>
+              <w:rPr>
+                <w:noProof/>
+                <w:webHidden/>
+              </w:rPr>
+              <w:fldChar w:fldCharType="end"/>
+            </w:r>
+          </w:hyperlink>
+        </w:p>
+        <w:p>
+          <w:pPr>
+            <w:pStyle w:val="TOC2"/>
+            <w:tabs>
+              <w:tab w:val="right" w:leader="dot" w:pos="10214"/>
+            </w:tabs>
+            <w:rPr>
+              <w:rFonts w:eastAsiaTheme="minorEastAsia"/>
+              <w:noProof/>
+            </w:rPr>
+          </w:pPr>
+          <w:hyperlink w:anchor="_Toc143476896" w:history="1">
+            <w:r>
+              <w:rPr>
+                <w:rStyle w:val="Hyperlink"/>
+                <w:noProof/>
+              </w:rPr>
+              <w:t>3.3 ToDo website</w:t>
+            </w:r>
+            <w:r>
+              <w:rPr>
+                <w:noProof/>
+                <w:webHidden/>
+              </w:rPr>
+              <w:tab/>
+            </w:r>
+            <w:r>
+              <w:rPr>
+                <w:noProof/>
+                <w:webHidden/>
+              </w:rPr>
+              <w:fldChar w:fldCharType="begin"/>
+            </w:r>
+            <w:r>
+              <w:rPr>
+                <w:noProof/>
+                <w:webHidden/>
+              </w:rPr>
+              <w:instrText xml:space="preserve"> PAGEREF _Toc143476896 \h </w:instrText>
+            </w:r>
+            <w:r>
+              <w:rPr>
+                <w:noProof/>
+                <w:webHidden/>
+              </w:rPr>
+            </w:r>
+            <w:r>
+              <w:rPr>
+                <w:noProof/>
+                <w:webHidden/>
+              </w:rPr>
+              <w:fldChar w:fldCharType="separate"/>
+            </w:r>
+            <w:r>
+              <w:rPr>
+                <w:noProof/>
+                <w:webHidden/>
+              </w:rPr>
+              <w:t>4</w:t>
             </w:r>
             <w:r>
               <w:rPr>
@@ -1043,695 +1494,68 @@
               <w:noProof/>
             </w:rPr>
           </w:pPr>
-          <w:hyperlink w:anchor="_Toc134110934" w:history="1">
+          <w:hyperlink w:anchor="_Toc143476897" w:history="1">
             <w:r>
               <w:rPr>
                 <w:rStyle w:val="Hyperlink"/>
                 <w:noProof/>
               </w:rPr>
+              <w:t>4.</w:t>
+            </w:r>
+            <w:r>
+              <w:rPr>
+                <w:rFonts w:eastAsiaTheme="minorEastAsia"/>
+                <w:noProof/>
+              </w:rPr>
+              <w:tab/>
+            </w:r>
+            <w:r>
+              <w:rPr>
+                <w:rStyle w:val="Hyperlink"/>
+                <w:noProof/>
+              </w:rPr>
+              <w:t>Conclusion</w:t>
+            </w:r>
+            <w:r>
+              <w:rPr>
+                <w:noProof/>
+                <w:webHidden/>
+              </w:rPr>
+              <w:tab/>
+            </w:r>
+            <w:r>
+              <w:rPr>
+                <w:noProof/>
+                <w:webHidden/>
+              </w:rPr>
+              <w:fldChar w:fldCharType="begin"/>
+            </w:r>
+            <w:r>
+              <w:rPr>
+                <w:noProof/>
+                <w:webHidden/>
+              </w:rPr>
+              <w:instrText xml:space="preserve"> PAGEREF _Toc143476897 \h </w:instrText>
+            </w:r>
+            <w:r>
+              <w:rPr>
+                <w:noProof/>
+                <w:webHidden/>
+              </w:rPr>
+            </w:r>
+            <w:r>
+              <w:rPr>
+                <w:noProof/>
+                <w:webHidden/>
+              </w:rPr>
+              <w:fldChar w:fldCharType="separate"/>
+            </w:r>
+            <w:r>
+              <w:rPr>
+                <w:noProof/>
+                <w:webHidden/>
+              </w:rPr>
               <w:t>4</w:t>
-            </w:r>
-            <w:r>
-              <w:rPr>
-                <w:rFonts w:eastAsiaTheme="minorEastAsia"/>
-                <w:noProof/>
-              </w:rPr>
-              <w:tab/>
-            </w:r>
-            <w:r>
-              <w:rPr>
-                <w:rStyle w:val="Hyperlink"/>
-                <w:noProof/>
-              </w:rPr>
-              <w:t>Conclusion</w:t>
-            </w:r>
-            <w:r>
-              <w:rPr>
-                <w:noProof/>
-                <w:webHidden/>
-              </w:rPr>
-              <w:tab/>
-            </w:r>
-            <w:r>
-              <w:rPr>
-                <w:noProof/>
-                <w:webHidden/>
-              </w:rPr>
-              <w:fldChar w:fldCharType="begin"/>
-            </w:r>
-            <w:r>
-              <w:rPr>
-                <w:noProof/>
-                <w:webHidden/>
-              </w:rPr>
-              <w:instrText xml:space="preserve"> PAGEREF _Toc134110934 \h </w:instrText>
-            </w:r>
-            <w:r>
-              <w:rPr>
-                <w:noProof/>
-                <w:webHidden/>
-              </w:rPr>
-            </w:r>
-            <w:r>
-              <w:rPr>
-                <w:noProof/>
-                <w:webHidden/>
-              </w:rPr>
-              <w:fldChar w:fldCharType="separate"/>
-            </w:r>
-            <w:r>
-              <w:rPr>
-                <w:noProof/>
-                <w:webHidden/>
-              </w:rPr>
-              <w:t>4</w:t>
-            </w:r>
-            <w:r>
-              <w:rPr>
-                <w:noProof/>
-                <w:webHidden/>
-              </w:rPr>
-              <w:fldChar w:fldCharType="end"/>
-            </w:r>
-          </w:hyperlink>
-        </w:p>
-        <w:p>
-          <w:pPr>
-            <w:pStyle w:val="TOC1"/>
-            <w:tabs>
-              <w:tab w:val="left" w:pos="440"/>
-              <w:tab w:val="right" w:leader="dot" w:pos="10214"/>
-            </w:tabs>
-            <w:rPr>
-              <w:rFonts w:eastAsiaTheme="minorEastAsia"/>
-              <w:noProof/>
-            </w:rPr>
-          </w:pPr>
-          <w:hyperlink w:anchor="_Toc134110935" w:history="1">
-            <w:r>
-              <w:rPr>
-                <w:rStyle w:val="Hyperlink"/>
-                <w:noProof/>
-              </w:rPr>
-              <w:t>5</w:t>
-            </w:r>
-            <w:r>
-              <w:rPr>
-                <w:rFonts w:eastAsiaTheme="minorEastAsia"/>
-                <w:noProof/>
-              </w:rPr>
-              <w:tab/>
-            </w:r>
-            <w:r>
-              <w:rPr>
-                <w:rStyle w:val="Hyperlink"/>
-                <w:noProof/>
-              </w:rPr>
-              <w:t>UML Class Diagram</w:t>
-            </w:r>
-            <w:r>
-              <w:rPr>
-                <w:noProof/>
-                <w:webHidden/>
-              </w:rPr>
-              <w:tab/>
-            </w:r>
-            <w:r>
-              <w:rPr>
-                <w:noProof/>
-                <w:webHidden/>
-              </w:rPr>
-              <w:fldChar w:fldCharType="begin"/>
-            </w:r>
-            <w:r>
-              <w:rPr>
-                <w:noProof/>
-                <w:webHidden/>
-              </w:rPr>
-              <w:instrText xml:space="preserve"> PAGEREF _Toc134110935 \h </w:instrText>
-            </w:r>
-            <w:r>
-              <w:rPr>
-                <w:noProof/>
-                <w:webHidden/>
-              </w:rPr>
-            </w:r>
-            <w:r>
-              <w:rPr>
-                <w:noProof/>
-                <w:webHidden/>
-              </w:rPr>
-              <w:fldChar w:fldCharType="separate"/>
-            </w:r>
-            <w:r>
-              <w:rPr>
-                <w:noProof/>
-                <w:webHidden/>
-              </w:rPr>
-              <w:t>4</w:t>
-            </w:r>
-            <w:r>
-              <w:rPr>
-                <w:noProof/>
-                <w:webHidden/>
-              </w:rPr>
-              <w:fldChar w:fldCharType="end"/>
-            </w:r>
-          </w:hyperlink>
-        </w:p>
-        <w:p>
-          <w:pPr>
-            <w:pStyle w:val="TOC2"/>
-            <w:tabs>
-              <w:tab w:val="right" w:leader="dot" w:pos="10214"/>
-            </w:tabs>
-            <w:rPr>
-              <w:rFonts w:eastAsiaTheme="minorEastAsia"/>
-              <w:noProof/>
-            </w:rPr>
-          </w:pPr>
-          <w:hyperlink w:anchor="_Toc134110936" w:history="1">
-            <w:r>
-              <w:rPr>
-                <w:rStyle w:val="Hyperlink"/>
-                <w:noProof/>
-              </w:rPr>
-              <w:t>5.1 Diagram:</w:t>
-            </w:r>
-            <w:r>
-              <w:rPr>
-                <w:noProof/>
-                <w:webHidden/>
-              </w:rPr>
-              <w:tab/>
-            </w:r>
-            <w:r>
-              <w:rPr>
-                <w:noProof/>
-                <w:webHidden/>
-              </w:rPr>
-              <w:fldChar w:fldCharType="begin"/>
-            </w:r>
-            <w:r>
-              <w:rPr>
-                <w:noProof/>
-                <w:webHidden/>
-              </w:rPr>
-              <w:instrText xml:space="preserve"> PAGEREF _Toc134110936 \h </w:instrText>
-            </w:r>
-            <w:r>
-              <w:rPr>
-                <w:noProof/>
-                <w:webHidden/>
-              </w:rPr>
-            </w:r>
-            <w:r>
-              <w:rPr>
-                <w:noProof/>
-                <w:webHidden/>
-              </w:rPr>
-              <w:fldChar w:fldCharType="separate"/>
-            </w:r>
-            <w:r>
-              <w:rPr>
-                <w:noProof/>
-                <w:webHidden/>
-              </w:rPr>
-              <w:t>4</w:t>
-            </w:r>
-            <w:r>
-              <w:rPr>
-                <w:noProof/>
-                <w:webHidden/>
-              </w:rPr>
-              <w:fldChar w:fldCharType="end"/>
-            </w:r>
-          </w:hyperlink>
-        </w:p>
-        <w:p>
-          <w:pPr>
-            <w:pStyle w:val="TOC2"/>
-            <w:tabs>
-              <w:tab w:val="right" w:leader="dot" w:pos="10214"/>
-            </w:tabs>
-            <w:rPr>
-              <w:rFonts w:eastAsiaTheme="minorEastAsia"/>
-              <w:noProof/>
-            </w:rPr>
-          </w:pPr>
-          <w:hyperlink w:anchor="_Toc134110937" w:history="1">
-            <w:r>
-              <w:rPr>
-                <w:rStyle w:val="Hyperlink"/>
-                <w:noProof/>
-              </w:rPr>
-              <w:t>5.2 Classes used:</w:t>
-            </w:r>
-            <w:r>
-              <w:rPr>
-                <w:noProof/>
-                <w:webHidden/>
-              </w:rPr>
-              <w:tab/>
-            </w:r>
-            <w:r>
-              <w:rPr>
-                <w:noProof/>
-                <w:webHidden/>
-              </w:rPr>
-              <w:fldChar w:fldCharType="begin"/>
-            </w:r>
-            <w:r>
-              <w:rPr>
-                <w:noProof/>
-                <w:webHidden/>
-              </w:rPr>
-              <w:instrText xml:space="preserve"> PAGEREF _Toc134110937 \h </w:instrText>
-            </w:r>
-            <w:r>
-              <w:rPr>
-                <w:noProof/>
-                <w:webHidden/>
-              </w:rPr>
-            </w:r>
-            <w:r>
-              <w:rPr>
-                <w:noProof/>
-                <w:webHidden/>
-              </w:rPr>
-              <w:fldChar w:fldCharType="separate"/>
-            </w:r>
-            <w:r>
-              <w:rPr>
-                <w:noProof/>
-                <w:webHidden/>
-              </w:rPr>
-              <w:t>4</w:t>
-            </w:r>
-            <w:r>
-              <w:rPr>
-                <w:noProof/>
-                <w:webHidden/>
-              </w:rPr>
-              <w:fldChar w:fldCharType="end"/>
-            </w:r>
-          </w:hyperlink>
-        </w:p>
-        <w:p>
-          <w:pPr>
-            <w:pStyle w:val="TOC2"/>
-            <w:tabs>
-              <w:tab w:val="right" w:leader="dot" w:pos="10214"/>
-            </w:tabs>
-            <w:rPr>
-              <w:rFonts w:eastAsiaTheme="minorEastAsia"/>
-              <w:noProof/>
-            </w:rPr>
-          </w:pPr>
-          <w:hyperlink w:anchor="_Toc134110938" w:history="1">
-            <w:r>
-              <w:rPr>
-                <w:rStyle w:val="Hyperlink"/>
-                <w:noProof/>
-              </w:rPr>
-              <w:t>5.3 Initial testing for the main class</w:t>
-            </w:r>
-            <w:r>
-              <w:rPr>
-                <w:noProof/>
-                <w:webHidden/>
-              </w:rPr>
-              <w:tab/>
-            </w:r>
-            <w:r>
-              <w:rPr>
-                <w:noProof/>
-                <w:webHidden/>
-              </w:rPr>
-              <w:fldChar w:fldCharType="begin"/>
-            </w:r>
-            <w:r>
-              <w:rPr>
-                <w:noProof/>
-                <w:webHidden/>
-              </w:rPr>
-              <w:instrText xml:space="preserve"> PAGEREF _Toc134110938 \h </w:instrText>
-            </w:r>
-            <w:r>
-              <w:rPr>
-                <w:noProof/>
-                <w:webHidden/>
-              </w:rPr>
-            </w:r>
-            <w:r>
-              <w:rPr>
-                <w:noProof/>
-                <w:webHidden/>
-              </w:rPr>
-              <w:fldChar w:fldCharType="separate"/>
-            </w:r>
-            <w:r>
-              <w:rPr>
-                <w:noProof/>
-                <w:webHidden/>
-              </w:rPr>
-              <w:t>5</w:t>
-            </w:r>
-            <w:r>
-              <w:rPr>
-                <w:noProof/>
-                <w:webHidden/>
-              </w:rPr>
-              <w:fldChar w:fldCharType="end"/>
-            </w:r>
-          </w:hyperlink>
-        </w:p>
-        <w:p>
-          <w:pPr>
-            <w:pStyle w:val="TOC1"/>
-            <w:tabs>
-              <w:tab w:val="left" w:pos="440"/>
-              <w:tab w:val="right" w:leader="dot" w:pos="10214"/>
-            </w:tabs>
-            <w:rPr>
-              <w:rFonts w:eastAsiaTheme="minorEastAsia"/>
-              <w:noProof/>
-            </w:rPr>
-          </w:pPr>
-          <w:hyperlink w:anchor="_Toc134110939" w:history="1">
-            <w:r>
-              <w:rPr>
-                <w:rStyle w:val="Hyperlink"/>
-                <w:noProof/>
-              </w:rPr>
-              <w:t>6</w:t>
-            </w:r>
-            <w:r>
-              <w:rPr>
-                <w:rFonts w:eastAsiaTheme="minorEastAsia"/>
-                <w:noProof/>
-              </w:rPr>
-              <w:tab/>
-            </w:r>
-            <w:r>
-              <w:rPr>
-                <w:rStyle w:val="Hyperlink"/>
-                <w:noProof/>
-              </w:rPr>
-              <w:t>Initial Diagram For GUI</w:t>
-            </w:r>
-            <w:r>
-              <w:rPr>
-                <w:noProof/>
-                <w:webHidden/>
-              </w:rPr>
-              <w:tab/>
-            </w:r>
-            <w:r>
-              <w:rPr>
-                <w:noProof/>
-                <w:webHidden/>
-              </w:rPr>
-              <w:fldChar w:fldCharType="begin"/>
-            </w:r>
-            <w:r>
-              <w:rPr>
-                <w:noProof/>
-                <w:webHidden/>
-              </w:rPr>
-              <w:instrText xml:space="preserve"> PAGEREF _Toc134110939 \h </w:instrText>
-            </w:r>
-            <w:r>
-              <w:rPr>
-                <w:noProof/>
-                <w:webHidden/>
-              </w:rPr>
-            </w:r>
-            <w:r>
-              <w:rPr>
-                <w:noProof/>
-                <w:webHidden/>
-              </w:rPr>
-              <w:fldChar w:fldCharType="separate"/>
-            </w:r>
-            <w:r>
-              <w:rPr>
-                <w:noProof/>
-                <w:webHidden/>
-              </w:rPr>
-              <w:t>6</w:t>
-            </w:r>
-            <w:r>
-              <w:rPr>
-                <w:noProof/>
-                <w:webHidden/>
-              </w:rPr>
-              <w:fldChar w:fldCharType="end"/>
-            </w:r>
-          </w:hyperlink>
-        </w:p>
-        <w:p>
-          <w:pPr>
-            <w:pStyle w:val="TOC2"/>
-            <w:tabs>
-              <w:tab w:val="left" w:pos="880"/>
-              <w:tab w:val="right" w:leader="dot" w:pos="10214"/>
-            </w:tabs>
-            <w:rPr>
-              <w:rFonts w:eastAsiaTheme="minorEastAsia"/>
-              <w:noProof/>
-            </w:rPr>
-          </w:pPr>
-          <w:hyperlink w:anchor="_Toc134110940" w:history="1">
-            <w:r>
-              <w:rPr>
-                <w:rStyle w:val="Hyperlink"/>
-                <w:noProof/>
-              </w:rPr>
-              <w:t>6.1</w:t>
-            </w:r>
-            <w:r>
-              <w:rPr>
-                <w:rFonts w:eastAsiaTheme="minorEastAsia"/>
-                <w:noProof/>
-              </w:rPr>
-              <w:tab/>
-            </w:r>
-            <w:r>
-              <w:rPr>
-                <w:rStyle w:val="Hyperlink"/>
-                <w:noProof/>
-              </w:rPr>
-              <w:t>Main</w:t>
-            </w:r>
-            <w:r>
-              <w:rPr>
-                <w:noProof/>
-                <w:webHidden/>
-              </w:rPr>
-              <w:tab/>
-            </w:r>
-            <w:r>
-              <w:rPr>
-                <w:noProof/>
-                <w:webHidden/>
-              </w:rPr>
-              <w:fldChar w:fldCharType="begin"/>
-            </w:r>
-            <w:r>
-              <w:rPr>
-                <w:noProof/>
-                <w:webHidden/>
-              </w:rPr>
-              <w:instrText xml:space="preserve"> PAGEREF _Toc134110940 \h </w:instrText>
-            </w:r>
-            <w:r>
-              <w:rPr>
-                <w:noProof/>
-                <w:webHidden/>
-              </w:rPr>
-            </w:r>
-            <w:r>
-              <w:rPr>
-                <w:noProof/>
-                <w:webHidden/>
-              </w:rPr>
-              <w:fldChar w:fldCharType="separate"/>
-            </w:r>
-            <w:r>
-              <w:rPr>
-                <w:noProof/>
-                <w:webHidden/>
-              </w:rPr>
-              <w:t>6</w:t>
-            </w:r>
-            <w:r>
-              <w:rPr>
-                <w:noProof/>
-                <w:webHidden/>
-              </w:rPr>
-              <w:fldChar w:fldCharType="end"/>
-            </w:r>
-          </w:hyperlink>
-        </w:p>
-        <w:p>
-          <w:pPr>
-            <w:pStyle w:val="TOC2"/>
-            <w:tabs>
-              <w:tab w:val="left" w:pos="880"/>
-              <w:tab w:val="right" w:leader="dot" w:pos="10214"/>
-            </w:tabs>
-            <w:rPr>
-              <w:rFonts w:eastAsiaTheme="minorEastAsia"/>
-              <w:noProof/>
-            </w:rPr>
-          </w:pPr>
-          <w:hyperlink w:anchor="_Toc134110941" w:history="1">
-            <w:r>
-              <w:rPr>
-                <w:rStyle w:val="Hyperlink"/>
-                <w:noProof/>
-              </w:rPr>
-              <w:t>6.2</w:t>
-            </w:r>
-            <w:r>
-              <w:rPr>
-                <w:rFonts w:eastAsiaTheme="minorEastAsia"/>
-                <w:noProof/>
-              </w:rPr>
-              <w:tab/>
-            </w:r>
-            <w:r>
-              <w:rPr>
-                <w:rStyle w:val="Hyperlink"/>
-                <w:noProof/>
-              </w:rPr>
-              <w:t>Admin Options</w:t>
-            </w:r>
-            <w:r>
-              <w:rPr>
-                <w:noProof/>
-                <w:webHidden/>
-              </w:rPr>
-              <w:tab/>
-            </w:r>
-            <w:r>
-              <w:rPr>
-                <w:noProof/>
-                <w:webHidden/>
-              </w:rPr>
-              <w:fldChar w:fldCharType="begin"/>
-            </w:r>
-            <w:r>
-              <w:rPr>
-                <w:noProof/>
-                <w:webHidden/>
-              </w:rPr>
-              <w:instrText xml:space="preserve"> PAGEREF _Toc134110941 \h </w:instrText>
-            </w:r>
-            <w:r>
-              <w:rPr>
-                <w:noProof/>
-                <w:webHidden/>
-              </w:rPr>
-            </w:r>
-            <w:r>
-              <w:rPr>
-                <w:noProof/>
-                <w:webHidden/>
-              </w:rPr>
-              <w:fldChar w:fldCharType="separate"/>
-            </w:r>
-            <w:r>
-              <w:rPr>
-                <w:noProof/>
-                <w:webHidden/>
-              </w:rPr>
-              <w:t>7</w:t>
-            </w:r>
-            <w:r>
-              <w:rPr>
-                <w:noProof/>
-                <w:webHidden/>
-              </w:rPr>
-              <w:fldChar w:fldCharType="end"/>
-            </w:r>
-          </w:hyperlink>
-        </w:p>
-        <w:p>
-          <w:pPr>
-            <w:pStyle w:val="TOC2"/>
-            <w:tabs>
-              <w:tab w:val="left" w:pos="880"/>
-              <w:tab w:val="right" w:leader="dot" w:pos="10214"/>
-            </w:tabs>
-            <w:rPr>
-              <w:rFonts w:eastAsiaTheme="minorEastAsia"/>
-              <w:noProof/>
-            </w:rPr>
-          </w:pPr>
-          <w:hyperlink w:anchor="_Toc134110942" w:history="1">
-            <w:r>
-              <w:rPr>
-                <w:rStyle w:val="Hyperlink"/>
-                <w:noProof/>
-              </w:rPr>
-              <w:t>6.3</w:t>
-            </w:r>
-            <w:r>
-              <w:rPr>
-                <w:rFonts w:eastAsiaTheme="minorEastAsia"/>
-                <w:noProof/>
-              </w:rPr>
-              <w:tab/>
-            </w:r>
-            <w:r>
-              <w:rPr>
-                <w:rStyle w:val="Hyperlink"/>
-                <w:noProof/>
-              </w:rPr>
-              <w:t>Book Options</w:t>
-            </w:r>
-            <w:r>
-              <w:rPr>
-                <w:noProof/>
-                <w:webHidden/>
-              </w:rPr>
-              <w:tab/>
-            </w:r>
-            <w:r>
-              <w:rPr>
-                <w:noProof/>
-                <w:webHidden/>
-              </w:rPr>
-              <w:fldChar w:fldCharType="begin"/>
-            </w:r>
-            <w:r>
-              <w:rPr>
-                <w:noProof/>
-                <w:webHidden/>
-              </w:rPr>
-              <w:instrText xml:space="preserve"> PAGEREF _Toc134110942 \h </w:instrText>
-            </w:r>
-            <w:r>
-              <w:rPr>
-                <w:noProof/>
-                <w:webHidden/>
-              </w:rPr>
-            </w:r>
-            <w:r>
-              <w:rPr>
-                <w:noProof/>
-                <w:webHidden/>
-              </w:rPr>
-              <w:fldChar w:fldCharType="separate"/>
-            </w:r>
-            <w:r>
-              <w:rPr>
-                <w:noProof/>
-                <w:webHidden/>
-              </w:rPr>
-              <w:t>8</w:t>
             </w:r>
             <w:r>
               <w:rPr>
@@ -1763,333 +1587,6 @@
     </w:sdt>
     <w:p>
       <w:pPr>
-        <w:pStyle w:val="TOCHeading"/>
-      </w:pPr>
-      <w:r>
-        <w:t>Table of Tables</w:t>
-      </w:r>
-    </w:p>
-    <w:p>
-      <w:pPr>
-        <w:pStyle w:val="TableofFigures"/>
-        <w:tabs>
-          <w:tab w:val="right" w:leader="dot" w:pos="10214"/>
-        </w:tabs>
-        <w:rPr>
-          <w:rFonts w:eastAsiaTheme="minorEastAsia"/>
-          <w:noProof/>
-        </w:rPr>
-      </w:pPr>
-      <w:r>
-        <w:fldChar w:fldCharType="begin"/>
-      </w:r>
-      <w:r>
-        <w:instrText xml:space="preserve"> TOC \h \z \c "Table" </w:instrText>
-      </w:r>
-      <w:r>
-        <w:fldChar w:fldCharType="separate"/>
-      </w:r>
-      <w:hyperlink w:anchor="_Toc134110943" w:history="1">
-        <w:r>
-          <w:rPr>
-            <w:rStyle w:val="Hyperlink"/>
-            <w:noProof/>
-          </w:rPr>
-          <w:t>Table 1 Version History</w:t>
-        </w:r>
-        <w:r>
-          <w:rPr>
-            <w:noProof/>
-            <w:webHidden/>
-          </w:rPr>
-          <w:tab/>
-        </w:r>
-        <w:r>
-          <w:rPr>
-            <w:noProof/>
-            <w:webHidden/>
-          </w:rPr>
-          <w:fldChar w:fldCharType="begin"/>
-        </w:r>
-        <w:r>
-          <w:rPr>
-            <w:noProof/>
-            <w:webHidden/>
-          </w:rPr>
-          <w:instrText xml:space="preserve"> PAGEREF _Toc134110943 \h </w:instrText>
-        </w:r>
-        <w:r>
-          <w:rPr>
-            <w:noProof/>
-            <w:webHidden/>
-          </w:rPr>
-        </w:r>
-        <w:r>
-          <w:rPr>
-            <w:noProof/>
-            <w:webHidden/>
-          </w:rPr>
-          <w:fldChar w:fldCharType="separate"/>
-        </w:r>
-        <w:r>
-          <w:rPr>
-            <w:noProof/>
-            <w:webHidden/>
-          </w:rPr>
-          <w:t>1</w:t>
-        </w:r>
-        <w:r>
-          <w:rPr>
-            <w:noProof/>
-            <w:webHidden/>
-          </w:rPr>
-          <w:fldChar w:fldCharType="end"/>
-        </w:r>
-      </w:hyperlink>
-    </w:p>
-    <w:p>
-      <w:pPr>
-        <w:pStyle w:val="TableofFigures"/>
-        <w:tabs>
-          <w:tab w:val="right" w:leader="dot" w:pos="10214"/>
-        </w:tabs>
-        <w:rPr>
-          <w:rFonts w:eastAsiaTheme="minorEastAsia"/>
-          <w:noProof/>
-        </w:rPr>
-      </w:pPr>
-      <w:hyperlink w:anchor="_Toc134110944" w:history="1">
-        <w:r>
-          <w:rPr>
-            <w:rStyle w:val="Hyperlink"/>
-            <w:noProof/>
-          </w:rPr>
-          <w:t>Table 2 Names and IDs</w:t>
-        </w:r>
-        <w:r>
-          <w:rPr>
-            <w:noProof/>
-            <w:webHidden/>
-          </w:rPr>
-          <w:tab/>
-        </w:r>
-        <w:r>
-          <w:rPr>
-            <w:noProof/>
-            <w:webHidden/>
-          </w:rPr>
-          <w:fldChar w:fldCharType="begin"/>
-        </w:r>
-        <w:r>
-          <w:rPr>
-            <w:noProof/>
-            <w:webHidden/>
-          </w:rPr>
-          <w:instrText xml:space="preserve"> PAGEREF _Toc134110944 \h </w:instrText>
-        </w:r>
-        <w:r>
-          <w:rPr>
-            <w:noProof/>
-            <w:webHidden/>
-          </w:rPr>
-        </w:r>
-        <w:r>
-          <w:rPr>
-            <w:noProof/>
-            <w:webHidden/>
-          </w:rPr>
-          <w:fldChar w:fldCharType="separate"/>
-        </w:r>
-        <w:r>
-          <w:rPr>
-            <w:noProof/>
-            <w:webHidden/>
-          </w:rPr>
-          <w:t>1</w:t>
-        </w:r>
-        <w:r>
-          <w:rPr>
-            <w:noProof/>
-            <w:webHidden/>
-          </w:rPr>
-          <w:fldChar w:fldCharType="end"/>
-        </w:r>
-      </w:hyperlink>
-    </w:p>
-    <w:p>
-      <w:pPr>
-        <w:pStyle w:val="TOCHeading"/>
-        <w:rPr>
-          <w:noProof/>
-        </w:rPr>
-      </w:pPr>
-      <w:r>
-        <w:fldChar w:fldCharType="end"/>
-      </w:r>
-      <w:r>
-        <w:t xml:space="preserve"> </w:t>
-      </w:r>
-      <w:r>
-        <w:t>Table of Figures</w:t>
-      </w:r>
-      <w:r>
-        <w:fldChar w:fldCharType="begin"/>
-      </w:r>
-      <w:r>
-        <w:instrText xml:space="preserve"> TOC \h \z \c "Figure" </w:instrText>
-      </w:r>
-      <w:r>
-        <w:fldChar w:fldCharType="separate"/>
-      </w:r>
-    </w:p>
-    <w:p>
-      <w:pPr>
-        <w:pStyle w:val="TableofFigures"/>
-        <w:tabs>
-          <w:tab w:val="right" w:leader="dot" w:pos="10214"/>
-        </w:tabs>
-        <w:rPr>
-          <w:rFonts w:eastAsiaTheme="minorEastAsia"/>
-          <w:noProof/>
-        </w:rPr>
-      </w:pPr>
-      <w:hyperlink w:anchor="_Toc134110945" w:history="1">
-        <w:r>
-          <w:rPr>
-            <w:rStyle w:val="Hyperlink"/>
-            <w:noProof/>
-          </w:rPr>
-          <w:t>Figure 1 UML Class Diagram for Library management system</w:t>
-        </w:r>
-        <w:r>
-          <w:rPr>
-            <w:noProof/>
-            <w:webHidden/>
-          </w:rPr>
-          <w:tab/>
-        </w:r>
-        <w:r>
-          <w:rPr>
-            <w:noProof/>
-            <w:webHidden/>
-          </w:rPr>
-          <w:fldChar w:fldCharType="begin"/>
-        </w:r>
-        <w:r>
-          <w:rPr>
-            <w:noProof/>
-            <w:webHidden/>
-          </w:rPr>
-          <w:instrText xml:space="preserve"> PAGEREF _Toc134110945 \h </w:instrText>
-        </w:r>
-        <w:r>
-          <w:rPr>
-            <w:noProof/>
-            <w:webHidden/>
-          </w:rPr>
-        </w:r>
-        <w:r>
-          <w:rPr>
-            <w:noProof/>
-            <w:webHidden/>
-          </w:rPr>
-          <w:fldChar w:fldCharType="separate"/>
-        </w:r>
-        <w:r>
-          <w:rPr>
-            <w:noProof/>
-            <w:webHidden/>
-          </w:rPr>
-          <w:t>4</w:t>
-        </w:r>
-        <w:r>
-          <w:rPr>
-            <w:noProof/>
-            <w:webHidden/>
-          </w:rPr>
-          <w:fldChar w:fldCharType="end"/>
-        </w:r>
-      </w:hyperlink>
-    </w:p>
-    <w:p>
-      <w:pPr>
-        <w:pStyle w:val="TableofFigures"/>
-        <w:tabs>
-          <w:tab w:val="right" w:leader="dot" w:pos="10214"/>
-        </w:tabs>
-        <w:rPr>
-          <w:rFonts w:eastAsiaTheme="minorEastAsia"/>
-          <w:noProof/>
-        </w:rPr>
-      </w:pPr>
-      <w:hyperlink w:anchor="_Toc134110946" w:history="1">
-        <w:r>
-          <w:rPr>
-            <w:rStyle w:val="Hyperlink"/>
-            <w:noProof/>
-          </w:rPr>
-          <w:t>Figure 2 Initial testing for the main class (NOT FINAL)</w:t>
-        </w:r>
-        <w:r>
-          <w:rPr>
-            <w:noProof/>
-            <w:webHidden/>
-          </w:rPr>
-          <w:tab/>
-        </w:r>
-        <w:r>
-          <w:rPr>
-            <w:noProof/>
-            <w:webHidden/>
-          </w:rPr>
-          <w:fldChar w:fldCharType="begin"/>
-        </w:r>
-        <w:r>
-          <w:rPr>
-            <w:noProof/>
-            <w:webHidden/>
-          </w:rPr>
-          <w:instrText xml:space="preserve"> PAGEREF _Toc134110946 \h </w:instrText>
-        </w:r>
-        <w:r>
-          <w:rPr>
-            <w:noProof/>
-            <w:webHidden/>
-          </w:rPr>
-        </w:r>
-        <w:r>
-          <w:rPr>
-            <w:noProof/>
-            <w:webHidden/>
-          </w:rPr>
-          <w:fldChar w:fldCharType="separate"/>
-        </w:r>
-        <w:r>
-          <w:rPr>
-            <w:noProof/>
-            <w:webHidden/>
-          </w:rPr>
-          <w:t>5</w:t>
-        </w:r>
-        <w:r>
-          <w:rPr>
-            <w:noProof/>
-            <w:webHidden/>
-          </w:rPr>
-          <w:fldChar w:fldCharType="end"/>
-        </w:r>
-      </w:hyperlink>
-    </w:p>
-    <w:p>
-      <w:pPr>
-        <w:pStyle w:val="Heading1"/>
-      </w:pPr>
-      <w:r>
-        <w:fldChar w:fldCharType="end"/>
-      </w:r>
-    </w:p>
-    <w:p>
-      <w:pPr>
         <w:pStyle w:val="Heading1"/>
         <w:numPr>
           <w:ilvl w:val="0"/>
@@ -2099,213 +1596,81 @@
       <w:r>
         <w:br w:type="page"/>
       </w:r>
-      <w:bookmarkStart w:id="3" w:name="_Toc134110931"/>
+      <w:bookmarkStart w:id="3" w:name="_Toc143476889"/>
       <w:r>
         <w:lastRenderedPageBreak/>
         <w:t>Introduction</w:t>
       </w:r>
-      <w:bookmarkStart w:id="4" w:name="_Toc134110932"/>
       <w:bookmarkEnd w:id="3"/>
     </w:p>
     <w:p>
-      <w:pPr>
-        <w:pStyle w:val="Heading1"/>
-        <w:ind w:left="360"/>
-        <w:rPr>
-          <w:rFonts w:asciiTheme="minorBidi" w:eastAsiaTheme="minorHAnsi" w:hAnsiTheme="minorBidi" w:cstheme="minorBidi"/>
-          <w:color w:val="auto"/>
-          <w:sz w:val="22"/>
-          <w:szCs w:val="22"/>
-        </w:rPr>
-      </w:pPr>
-      <w:r>
-        <w:rPr>
-          <w:rFonts w:asciiTheme="minorBidi" w:eastAsiaTheme="minorHAnsi" w:hAnsiTheme="minorBidi" w:cstheme="minorBidi"/>
-          <w:color w:val="auto"/>
-          <w:sz w:val="22"/>
-          <w:szCs w:val="22"/>
-        </w:rPr>
+      <w:r>
         <w:t xml:space="preserve">The </w:t>
       </w:r>
       <w:proofErr w:type="spellStart"/>
       <w:r>
-        <w:rPr>
-          <w:rFonts w:asciiTheme="minorBidi" w:eastAsiaTheme="minorHAnsi" w:hAnsiTheme="minorBidi" w:cstheme="minorBidi"/>
-          <w:color w:val="auto"/>
-          <w:sz w:val="22"/>
-          <w:szCs w:val="22"/>
-        </w:rPr>
         <w:t>Fullstack</w:t>
       </w:r>
       <w:proofErr w:type="spellEnd"/>
       <w:r>
-        <w:rPr>
-          <w:rFonts w:asciiTheme="minorBidi" w:eastAsiaTheme="minorHAnsi" w:hAnsiTheme="minorBidi" w:cstheme="minorBidi"/>
-          <w:color w:val="auto"/>
-          <w:sz w:val="22"/>
-          <w:szCs w:val="22"/>
-        </w:rPr>
         <w:t xml:space="preserve"> Bootcamp was a transformative experience that propelled me from a coding enthusiast to a proficient </w:t>
       </w:r>
       <w:proofErr w:type="spellStart"/>
       <w:r>
-        <w:rPr>
-          <w:rFonts w:asciiTheme="minorBidi" w:eastAsiaTheme="minorHAnsi" w:hAnsiTheme="minorBidi" w:cstheme="minorBidi"/>
-          <w:color w:val="auto"/>
-          <w:sz w:val="22"/>
-          <w:szCs w:val="22"/>
-        </w:rPr>
         <w:t>fullstack</w:t>
       </w:r>
       <w:proofErr w:type="spellEnd"/>
       <w:r>
-        <w:rPr>
-          <w:rFonts w:asciiTheme="minorBidi" w:eastAsiaTheme="minorHAnsi" w:hAnsiTheme="minorBidi" w:cstheme="minorBidi"/>
-          <w:color w:val="auto"/>
-          <w:sz w:val="22"/>
-          <w:szCs w:val="22"/>
-        </w:rPr>
         <w:t xml:space="preserve"> developer. </w:t>
       </w:r>
       <w:proofErr w:type="gramStart"/>
       <w:r>
-        <w:rPr>
-          <w:rFonts w:asciiTheme="minorBidi" w:eastAsiaTheme="minorHAnsi" w:hAnsiTheme="minorBidi" w:cstheme="minorBidi"/>
-          <w:color w:val="auto"/>
-          <w:sz w:val="22"/>
-          <w:szCs w:val="22"/>
-        </w:rPr>
         <w:t>I</w:t>
       </w:r>
       <w:proofErr w:type="gramEnd"/>
       <w:r>
-        <w:rPr>
-          <w:rFonts w:asciiTheme="minorBidi" w:eastAsiaTheme="minorHAnsi" w:hAnsiTheme="minorBidi" w:cstheme="minorBidi"/>
-          <w:color w:val="auto"/>
-          <w:sz w:val="22"/>
-          <w:szCs w:val="22"/>
-        </w:rPr>
         <w:t xml:space="preserve"> dived deep into HTML, CSS, and JavaScript, and then into backend development with PHP, MySQL, and Laravel.</w:t>
       </w:r>
     </w:p>
     <w:p>
-      <w:pPr>
-        <w:pStyle w:val="Heading1"/>
-        <w:ind w:left="360"/>
-        <w:rPr>
-          <w:rFonts w:asciiTheme="minorBidi" w:eastAsiaTheme="minorHAnsi" w:hAnsiTheme="minorBidi" w:cstheme="minorBidi"/>
-          <w:color w:val="auto"/>
-          <w:sz w:val="22"/>
-          <w:szCs w:val="22"/>
-        </w:rPr>
-      </w:pPr>
-      <w:r>
-        <w:rPr>
-          <w:rFonts w:asciiTheme="minorBidi" w:eastAsiaTheme="minorHAnsi" w:hAnsiTheme="minorBidi" w:cstheme="minorBidi"/>
-          <w:color w:val="auto"/>
-          <w:sz w:val="22"/>
-          <w:szCs w:val="22"/>
-        </w:rPr>
+      <w:r>
         <w:t xml:space="preserve">The backend trio of PHP, MySQL, and Laravel revolutionized my understanding of web development. I learned to create dynamic web applications, exploring server-side scripting, databases, and seamless </w:t>
       </w:r>
       <w:proofErr w:type="gramStart"/>
       <w:r>
-        <w:rPr>
-          <w:rFonts w:asciiTheme="minorBidi" w:eastAsiaTheme="minorHAnsi" w:hAnsiTheme="minorBidi" w:cstheme="minorBidi"/>
-          <w:color w:val="auto"/>
-          <w:sz w:val="22"/>
-          <w:szCs w:val="22"/>
-        </w:rPr>
         <w:t>frontend</w:t>
       </w:r>
       <w:proofErr w:type="gramEnd"/>
       <w:r>
-        <w:rPr>
-          <w:rFonts w:asciiTheme="minorBidi" w:eastAsiaTheme="minorHAnsi" w:hAnsiTheme="minorBidi" w:cstheme="minorBidi"/>
-          <w:color w:val="auto"/>
-          <w:sz w:val="22"/>
-          <w:szCs w:val="22"/>
-        </w:rPr>
         <w:t>-backend interaction.</w:t>
       </w:r>
     </w:p>
     <w:p>
-      <w:pPr>
-        <w:pStyle w:val="Heading1"/>
-        <w:ind w:left="360"/>
-        <w:rPr>
-          <w:rFonts w:asciiTheme="minorBidi" w:eastAsiaTheme="minorHAnsi" w:hAnsiTheme="minorBidi" w:cstheme="minorBidi"/>
-          <w:color w:val="auto"/>
-          <w:sz w:val="22"/>
-          <w:szCs w:val="22"/>
-        </w:rPr>
-      </w:pPr>
-      <w:r>
-        <w:rPr>
-          <w:rFonts w:asciiTheme="minorBidi" w:eastAsiaTheme="minorHAnsi" w:hAnsiTheme="minorBidi" w:cstheme="minorBidi"/>
-          <w:color w:val="auto"/>
-          <w:sz w:val="22"/>
-          <w:szCs w:val="22"/>
-        </w:rPr>
+      <w:r>
         <w:t>Engaging with industry mentors enriched my understanding of practical development. Overcoming coding challenges fostered resilience and creative problem-solving. This journey has equipped me not only with technical skills but also with teamwork, adaptability, and effective communication.</w:t>
       </w:r>
     </w:p>
     <w:p>
-      <w:pPr>
-        <w:pStyle w:val="Heading1"/>
-        <w:ind w:left="360"/>
-      </w:pPr>
-      <w:r>
-        <w:rPr>
-          <w:rFonts w:asciiTheme="minorBidi" w:eastAsiaTheme="minorHAnsi" w:hAnsiTheme="minorBidi" w:cstheme="minorBidi"/>
-          <w:color w:val="auto"/>
-          <w:sz w:val="22"/>
-          <w:szCs w:val="22"/>
-        </w:rPr>
+      <w:r>
         <w:t xml:space="preserve">In conclusion, the </w:t>
       </w:r>
       <w:proofErr w:type="spellStart"/>
       <w:r>
-        <w:rPr>
-          <w:rFonts w:asciiTheme="minorBidi" w:eastAsiaTheme="minorHAnsi" w:hAnsiTheme="minorBidi" w:cstheme="minorBidi"/>
-          <w:color w:val="auto"/>
-          <w:sz w:val="22"/>
-          <w:szCs w:val="22"/>
-        </w:rPr>
         <w:t>Fullstack</w:t>
       </w:r>
       <w:proofErr w:type="spellEnd"/>
       <w:r>
-        <w:rPr>
-          <w:rFonts w:asciiTheme="minorBidi" w:eastAsiaTheme="minorHAnsi" w:hAnsiTheme="minorBidi" w:cstheme="minorBidi"/>
-          <w:color w:val="auto"/>
-          <w:sz w:val="22"/>
-          <w:szCs w:val="22"/>
-        </w:rPr>
         <w:t xml:space="preserve"> Bootcamp has been a launchpad for my aspirations as a </w:t>
       </w:r>
       <w:proofErr w:type="spellStart"/>
       <w:r>
-        <w:rPr>
-          <w:rFonts w:asciiTheme="minorBidi" w:eastAsiaTheme="minorHAnsi" w:hAnsiTheme="minorBidi" w:cstheme="minorBidi"/>
-          <w:color w:val="auto"/>
-          <w:sz w:val="22"/>
-          <w:szCs w:val="22"/>
-        </w:rPr>
         <w:t>fullstack</w:t>
       </w:r>
       <w:proofErr w:type="spellEnd"/>
       <w:r>
-        <w:rPr>
-          <w:rFonts w:asciiTheme="minorBidi" w:eastAsiaTheme="minorHAnsi" w:hAnsiTheme="minorBidi" w:cstheme="minorBidi"/>
-          <w:color w:val="auto"/>
-          <w:sz w:val="22"/>
-          <w:szCs w:val="22"/>
-        </w:rPr>
         <w:t xml:space="preserve"> developer, armed with expertise in PHP, MySQL, and Laravel. This report encapsulates my evolution and sets the stage for a dynamic career in the tech world.</w:t>
       </w:r>
     </w:p>
-    <w:bookmarkEnd w:id="4"/>
     <w:p>
       <w:pPr>
         <w:pStyle w:val="Heading1"/>
@@ -2314,21 +1679,27 @@
           <w:numId w:val="7"/>
         </w:numPr>
       </w:pPr>
-      <w:r>
-        <w:t xml:space="preserve">Content </w:t>
+      <w:bookmarkStart w:id="4" w:name="_Toc143476890"/>
+      <w:r>
+        <w:t>Content</w:t>
+      </w:r>
+      <w:bookmarkEnd w:id="4"/>
+      <w:r>
+        <w:t xml:space="preserve"> </w:t>
       </w:r>
     </w:p>
     <w:p>
       <w:pPr>
-        <w:pStyle w:val="Heading1"/>
-        <w:ind w:left="1080"/>
-      </w:pPr>
+        <w:pStyle w:val="Heading2"/>
+      </w:pPr>
+      <w:bookmarkStart w:id="5" w:name="_Toc143476891"/>
       <w:r>
         <w:t xml:space="preserve">2.1 </w:t>
       </w:r>
       <w:r>
         <w:t>Frontend</w:t>
       </w:r>
+      <w:bookmarkEnd w:id="5"/>
     </w:p>
     <w:tbl>
       <w:tblPr>
@@ -2338,7 +1709,7 @@
         <w:tblLook w:val="04A0" w:firstRow="1" w:lastRow="0" w:firstColumn="1" w:lastColumn="0" w:noHBand="0" w:noVBand="1"/>
       </w:tblPr>
       <w:tblGrid>
-        <w:gridCol w:w="1203"/>
+        <w:gridCol w:w="1272"/>
         <w:gridCol w:w="3072"/>
       </w:tblGrid>
       <w:tr>
@@ -2459,13 +1830,11 @@
             <w:pPr>
               <w:rPr>
                 <w:rFonts w:ascii="Segoe UI" w:hAnsi="Segoe UI" w:cs="Segoe UI"/>
-                <w:color w:val="FFFFFF" w:themeColor="background1"/>
               </w:rPr>
             </w:pPr>
             <w:r>
               <w:rPr>
                 <w:rFonts w:ascii="Segoe UI" w:hAnsi="Segoe UI" w:cs="Segoe UI"/>
-                <w:color w:val="FFFFFF" w:themeColor="background1"/>
               </w:rPr>
               <w:t>3 and 4</w:t>
             </w:r>
@@ -2509,13 +1878,11 @@
             <w:pPr>
               <w:rPr>
                 <w:rFonts w:ascii="Segoe UI" w:hAnsi="Segoe UI" w:cs="Segoe UI"/>
-                <w:color w:val="FFFFFF" w:themeColor="background1"/>
               </w:rPr>
             </w:pPr>
             <w:r>
               <w:rPr>
                 <w:rFonts w:ascii="Segoe UI" w:hAnsi="Segoe UI" w:cs="Segoe UI"/>
-                <w:color w:val="FFFFFF" w:themeColor="background1"/>
               </w:rPr>
               <w:t>5</w:t>
             </w:r>
@@ -2558,13 +1925,11 @@
             <w:pPr>
               <w:rPr>
                 <w:rFonts w:ascii="Segoe UI" w:hAnsi="Segoe UI" w:cs="Segoe UI"/>
-                <w:color w:val="FFFFFF" w:themeColor="background1"/>
               </w:rPr>
             </w:pPr>
             <w:r>
               <w:rPr>
                 <w:rFonts w:ascii="Segoe UI" w:hAnsi="Segoe UI" w:cs="Segoe UI"/>
-                <w:color w:val="FFFFFF" w:themeColor="background1"/>
               </w:rPr>
               <w:t>6, 7, 8 &amp; 9</w:t>
             </w:r>
@@ -2597,16 +1962,16 @@
     <w:p/>
     <w:p>
       <w:pPr>
-        <w:pStyle w:val="Heading1"/>
-        <w:numPr>
-          <w:ilvl w:val="1"/>
-          <w:numId w:val="18"/>
-        </w:numPr>
-      </w:pPr>
-      <w:bookmarkStart w:id="5" w:name="_Toc134110933"/>
+        <w:pStyle w:val="Heading2"/>
+      </w:pPr>
+      <w:bookmarkStart w:id="6" w:name="_Toc143476892"/>
+      <w:r>
+        <w:t xml:space="preserve">2.2 </w:t>
+      </w:r>
       <w:r>
         <w:t>Backend</w:t>
       </w:r>
+      <w:bookmarkEnd w:id="6"/>
     </w:p>
     <w:tbl>
       <w:tblPr>
@@ -2839,431 +2204,6 @@
     </w:p>
     <w:p>
       <w:pPr>
-        <w:pStyle w:val="Heading1"/>
-        <w:numPr>
-          <w:ilvl w:val="0"/>
-          <w:numId w:val="7"/>
-        </w:numPr>
-      </w:pPr>
-      <w:r>
-        <w:t>Non-functional Requirements</w:t>
-      </w:r>
-      <w:bookmarkEnd w:id="5"/>
-    </w:p>
-    <w:p>
-      <w:pPr>
-        <w:pStyle w:val="NoSpacing"/>
-        <w:numPr>
-          <w:ilvl w:val="0"/>
-          <w:numId w:val="6"/>
-        </w:numPr>
-      </w:pPr>
-      <w:r>
-        <w:t xml:space="preserve">Security: </w:t>
-      </w:r>
-    </w:p>
-    <w:p>
-      <w:pPr>
-        <w:pStyle w:val="NoSpacing"/>
-        <w:numPr>
-          <w:ilvl w:val="1"/>
-          <w:numId w:val="6"/>
-        </w:numPr>
-      </w:pPr>
-      <w:r>
-        <w:t>For each user, there exists a unique ID and password to prevent unauthorized access to information.</w:t>
-      </w:r>
-    </w:p>
-    <w:p>
-      <w:pPr>
-        <w:pStyle w:val="NoSpacing"/>
-        <w:numPr>
-          <w:ilvl w:val="0"/>
-          <w:numId w:val="6"/>
-        </w:numPr>
-      </w:pPr>
-      <w:r>
-        <w:t xml:space="preserve">User-friendly interface: </w:t>
-      </w:r>
-    </w:p>
-    <w:p>
-      <w:pPr>
-        <w:pStyle w:val="NoSpacing"/>
-        <w:numPr>
-          <w:ilvl w:val="1"/>
-          <w:numId w:val="6"/>
-        </w:numPr>
-      </w:pPr>
-      <w:r>
-        <w:t>The system should have a user-friendly interface that is easy to use and understand.</w:t>
-      </w:r>
-    </w:p>
-    <w:p>
-      <w:pPr>
-        <w:pStyle w:val="NoSpacing"/>
-        <w:numPr>
-          <w:ilvl w:val="0"/>
-          <w:numId w:val="6"/>
-        </w:numPr>
-      </w:pPr>
-      <w:r>
-        <w:t xml:space="preserve">Scalability: </w:t>
-      </w:r>
-    </w:p>
-    <w:p>
-      <w:pPr>
-        <w:pStyle w:val="NoSpacing"/>
-        <w:numPr>
-          <w:ilvl w:val="1"/>
-          <w:numId w:val="6"/>
-        </w:numPr>
-      </w:pPr>
-      <w:r>
-        <w:t xml:space="preserve">The system should be able to handle </w:t>
-      </w:r>
-      <w:proofErr w:type="gramStart"/>
-      <w:r>
-        <w:t>a large number of</w:t>
-      </w:r>
-      <w:proofErr w:type="gramEnd"/>
-      <w:r>
-        <w:t xml:space="preserve"> books and members.</w:t>
-      </w:r>
-    </w:p>
-    <w:p>
-      <w:pPr>
-        <w:pStyle w:val="NoSpacing"/>
-        <w:numPr>
-          <w:ilvl w:val="0"/>
-          <w:numId w:val="6"/>
-        </w:numPr>
-      </w:pPr>
-      <w:r>
-        <w:t xml:space="preserve">Performance: </w:t>
-      </w:r>
-    </w:p>
-    <w:p>
-      <w:pPr>
-        <w:pStyle w:val="NoSpacing"/>
-        <w:numPr>
-          <w:ilvl w:val="1"/>
-          <w:numId w:val="6"/>
-        </w:numPr>
-      </w:pPr>
-      <w:r>
-        <w:t>The system should be fast and responsive to user requests.</w:t>
-      </w:r>
-    </w:p>
-    <w:p>
-      <w:pPr>
-        <w:rPr>
-          <w:rFonts w:asciiTheme="majorHAnsi" w:eastAsiaTheme="majorEastAsia" w:hAnsiTheme="majorHAnsi" w:cstheme="majorBidi"/>
-          <w:color w:val="2F5496" w:themeColor="accent1" w:themeShade="BF"/>
-          <w:sz w:val="40"/>
-          <w:szCs w:val="32"/>
-          <w:highlight w:val="lightGray"/>
-        </w:rPr>
-      </w:pPr>
-      <w:r>
-        <w:rPr>
-          <w:highlight w:val="lightGray"/>
-        </w:rPr>
-        <w:br w:type="page"/>
-      </w:r>
-    </w:p>
-    <w:p>
-      <w:pPr>
-        <w:pStyle w:val="Heading1"/>
-        <w:numPr>
-          <w:ilvl w:val="0"/>
-          <w:numId w:val="15"/>
-        </w:numPr>
-      </w:pPr>
-      <w:bookmarkStart w:id="6" w:name="_Toc134110934"/>
-      <w:r>
-        <w:lastRenderedPageBreak/>
-        <w:t>Conclusion</w:t>
-      </w:r>
-      <w:bookmarkEnd w:id="6"/>
-    </w:p>
-    <w:p>
-      <w:pPr>
-        <w:pStyle w:val="NoSpacing"/>
-      </w:pPr>
-      <w:r>
-        <w:t>The Library Management System is a JAVA program that allows librarians and readers to manage a library in a simple and comfortable way. The system supports various actions such as addition/removal of books and members,</w:t>
-      </w:r>
-      <w:r>
-        <w:rPr>
-          <w:noProof/>
-        </w:rPr>
-        <w:t xml:space="preserve"> </w:t>
-      </w:r>
-      <w:r>
-        <w:t>member and book searches, addition/removal of users from Book- Order list, blocking of users who return books late, and renting of books. The system also has various non-functional requirements such as security, user-friendly interface, scalability, and performance.</w:t>
-      </w:r>
-    </w:p>
-    <w:p>
-      <w:pPr>
-        <w:pStyle w:val="NoSpacing"/>
-      </w:pPr>
-    </w:p>
-    <w:p>
-      <w:pPr>
-        <w:pStyle w:val="Heading1"/>
-        <w:numPr>
-          <w:ilvl w:val="0"/>
-          <w:numId w:val="15"/>
-        </w:numPr>
-      </w:pPr>
-      <w:bookmarkStart w:id="7" w:name="_Toc134110935"/>
-      <w:r>
-        <w:t>UML Class Diagram</w:t>
-      </w:r>
-      <w:bookmarkEnd w:id="7"/>
-    </w:p>
-    <w:p>
-      <w:pPr>
-        <w:pStyle w:val="Heading2"/>
-        <w:ind w:left="360" w:firstLine="360"/>
-      </w:pPr>
-      <w:bookmarkStart w:id="8" w:name="_Toc134110936"/>
-      <w:r>
-        <w:t>5.1 Diagram:</w:t>
-      </w:r>
-      <w:bookmarkEnd w:id="8"/>
-    </w:p>
-    <w:p>
-      <w:pPr>
-        <w:keepNext/>
-      </w:pPr>
-      <w:r>
-        <w:rPr>
-          <w:noProof/>
-        </w:rPr>
-        <w:drawing>
-          <wp:inline distT="0" distB="0" distL="0" distR="0" wp14:anchorId="2F55B3D4" wp14:editId="5913FC02">
-            <wp:extent cx="4535714" cy="3186179"/>
-            <wp:effectExtent l="0" t="0" r="0" b="0"/>
-            <wp:docPr id="1493522129" name="Picture 1493522129" descr="A picture containing timeline&#10;&#10;Description automatically generated"/>
-            <wp:cNvGraphicFramePr>
-              <a:graphicFrameLocks xmlns:a="http://schemas.openxmlformats.org/drawingml/2006/main" noChangeAspect="1"/>
-            </wp:cNvGraphicFramePr>
-            <a:graphic xmlns:a="http://schemas.openxmlformats.org/drawingml/2006/main">
-              <a:graphicData uri="http://schemas.openxmlformats.org/drawingml/2006/picture">
-                <pic:pic xmlns:pic="http://schemas.openxmlformats.org/drawingml/2006/picture">
-                  <pic:nvPicPr>
-                    <pic:cNvPr id="1493522129" name="Picture 1" descr="A picture containing timeline&#10;&#10;Description automatically generated"/>
-                    <pic:cNvPicPr/>
-                  </pic:nvPicPr>
-                  <pic:blipFill>
-                    <a:blip r:embed="rId10"/>
-                    <a:stretch>
-                      <a:fillRect/>
-                    </a:stretch>
-                  </pic:blipFill>
-                  <pic:spPr>
-                    <a:xfrm>
-                      <a:off x="0" y="0"/>
-                      <a:ext cx="4551812" cy="3197487"/>
-                    </a:xfrm>
-                    <a:prstGeom prst="rect">
-                      <a:avLst/>
-                    </a:prstGeom>
-                  </pic:spPr>
-                </pic:pic>
-              </a:graphicData>
-            </a:graphic>
-          </wp:inline>
-        </w:drawing>
-      </w:r>
-    </w:p>
-    <w:p>
-      <w:pPr>
-        <w:pStyle w:val="Caption"/>
-      </w:pPr>
-      <w:bookmarkStart w:id="9" w:name="_Toc134110945"/>
-      <w:r>
-        <w:t xml:space="preserve">Figure </w:t>
-      </w:r>
-      <w:r>
-        <w:fldChar w:fldCharType="begin"/>
-      </w:r>
-      <w:r>
-        <w:instrText xml:space="preserve"> SEQ Figure \* ARABIC </w:instrText>
-      </w:r>
-      <w:r>
-        <w:fldChar w:fldCharType="separate"/>
-      </w:r>
-      <w:r>
-        <w:rPr>
-          <w:noProof/>
-        </w:rPr>
-        <w:t>1</w:t>
-      </w:r>
-      <w:r>
-        <w:rPr>
-          <w:noProof/>
-        </w:rPr>
-        <w:fldChar w:fldCharType="end"/>
-      </w:r>
-      <w:r>
-        <w:t xml:space="preserve"> UML Class Diagram for Library management system</w:t>
-      </w:r>
-      <w:bookmarkEnd w:id="9"/>
-    </w:p>
-    <w:p>
-      <w:pPr>
-        <w:pStyle w:val="Heading2"/>
-        <w:ind w:firstLine="432"/>
-      </w:pPr>
-      <w:bookmarkStart w:id="10" w:name="_Toc134110937"/>
-      <w:r>
-        <w:t>5.2 Classes used:</w:t>
-      </w:r>
-      <w:bookmarkEnd w:id="10"/>
-    </w:p>
-    <w:p>
-      <w:r>
-        <w:rPr>
-          <w:noProof/>
-        </w:rPr>
-        <w:drawing>
-          <wp:inline distT="0" distB="0" distL="0" distR="0" wp14:anchorId="2420D3DC" wp14:editId="1A6C6AE7">
-            <wp:extent cx="2629035" cy="2387723"/>
-            <wp:effectExtent l="0" t="0" r="0" b="0"/>
-            <wp:docPr id="567313350" name="Picture 567313350" descr="Graphical user interface, text, application&#10;&#10;Description automatically generated"/>
-            <wp:cNvGraphicFramePr>
-              <a:graphicFrameLocks xmlns:a="http://schemas.openxmlformats.org/drawingml/2006/main" noChangeAspect="1"/>
-            </wp:cNvGraphicFramePr>
-            <a:graphic xmlns:a="http://schemas.openxmlformats.org/drawingml/2006/main">
-              <a:graphicData uri="http://schemas.openxmlformats.org/drawingml/2006/picture">
-                <pic:pic xmlns:pic="http://schemas.openxmlformats.org/drawingml/2006/picture">
-                  <pic:nvPicPr>
-                    <pic:cNvPr id="567313350" name="Picture 1" descr="Graphical user interface, text, application&#10;&#10;Description automatically generated"/>
-                    <pic:cNvPicPr/>
-                  </pic:nvPicPr>
-                  <pic:blipFill>
-                    <a:blip r:embed="rId11"/>
-                    <a:stretch>
-                      <a:fillRect/>
-                    </a:stretch>
-                  </pic:blipFill>
-                  <pic:spPr>
-                    <a:xfrm>
-                      <a:off x="0" y="0"/>
-                      <a:ext cx="2629035" cy="2387723"/>
-                    </a:xfrm>
-                    <a:prstGeom prst="rect">
-                      <a:avLst/>
-                    </a:prstGeom>
-                  </pic:spPr>
-                </pic:pic>
-              </a:graphicData>
-            </a:graphic>
-          </wp:inline>
-        </w:drawing>
-      </w:r>
-    </w:p>
-    <w:p>
-      <w:pPr>
-        <w:pStyle w:val="Heading2"/>
-        <w:ind w:firstLine="432"/>
-      </w:pPr>
-      <w:bookmarkStart w:id="11" w:name="_Toc134110938"/>
-      <w:r>
-        <w:lastRenderedPageBreak/>
-        <w:t>5.3 Initial testing for the main class</w:t>
-      </w:r>
-      <w:bookmarkEnd w:id="11"/>
-    </w:p>
-    <w:p>
-      <w:pPr>
-        <w:keepNext/>
-      </w:pPr>
-      <w:r>
-        <w:rPr>
-          <w:noProof/>
-        </w:rPr>
-        <w:drawing>
-          <wp:inline distT="0" distB="0" distL="0" distR="0" wp14:anchorId="6B584B2C" wp14:editId="6CDF0E9E">
-            <wp:extent cx="6492240" cy="6018530"/>
-            <wp:effectExtent l="0" t="0" r="3810" b="1270"/>
-            <wp:docPr id="1988151183" name="Picture 1988151183" descr="Text&#10;&#10;Description automatically generated"/>
-            <wp:cNvGraphicFramePr>
-              <a:graphicFrameLocks xmlns:a="http://schemas.openxmlformats.org/drawingml/2006/main" noChangeAspect="1"/>
-            </wp:cNvGraphicFramePr>
-            <a:graphic xmlns:a="http://schemas.openxmlformats.org/drawingml/2006/main">
-              <a:graphicData uri="http://schemas.openxmlformats.org/drawingml/2006/picture">
-                <pic:pic xmlns:pic="http://schemas.openxmlformats.org/drawingml/2006/picture">
-                  <pic:nvPicPr>
-                    <pic:cNvPr id="1988151183" name="Picture 1" descr="Text&#10;&#10;Description automatically generated"/>
-                    <pic:cNvPicPr/>
-                  </pic:nvPicPr>
-                  <pic:blipFill>
-                    <a:blip r:embed="rId12"/>
-                    <a:stretch>
-                      <a:fillRect/>
-                    </a:stretch>
-                  </pic:blipFill>
-                  <pic:spPr>
-                    <a:xfrm>
-                      <a:off x="0" y="0"/>
-                      <a:ext cx="6492240" cy="6018530"/>
-                    </a:xfrm>
-                    <a:prstGeom prst="rect">
-                      <a:avLst/>
-                    </a:prstGeom>
-                  </pic:spPr>
-                </pic:pic>
-              </a:graphicData>
-            </a:graphic>
-          </wp:inline>
-        </w:drawing>
-      </w:r>
-    </w:p>
-    <w:p>
-      <w:pPr>
-        <w:pStyle w:val="Caption"/>
-      </w:pPr>
-      <w:bookmarkStart w:id="12" w:name="_Toc134110946"/>
-      <w:r>
-        <w:t xml:space="preserve">Figure </w:t>
-      </w:r>
-      <w:r>
-        <w:fldChar w:fldCharType="begin"/>
-      </w:r>
-      <w:r>
-        <w:instrText xml:space="preserve"> SEQ Figure \* ARABIC </w:instrText>
-      </w:r>
-      <w:r>
-        <w:fldChar w:fldCharType="separate"/>
-      </w:r>
-      <w:r>
-        <w:rPr>
-          <w:noProof/>
-        </w:rPr>
-        <w:t>2</w:t>
-      </w:r>
-      <w:r>
-        <w:rPr>
-          <w:noProof/>
-        </w:rPr>
-        <w:fldChar w:fldCharType="end"/>
-      </w:r>
-      <w:r>
-        <w:t xml:space="preserve"> </w:t>
-      </w:r>
-      <w:r>
-        <w:t>Initial testing for the main class</w:t>
-      </w:r>
-      <w:r>
-        <w:t xml:space="preserve"> (NOT FINAL)</w:t>
-      </w:r>
-      <w:bookmarkEnd w:id="12"/>
-    </w:p>
-    <w:p>
-      <w:pPr>
         <w:rPr>
           <w:rFonts w:asciiTheme="majorHAnsi" w:eastAsiaTheme="majorEastAsia" w:hAnsiTheme="majorHAnsi" w:cstheme="majorBidi"/>
           <w:color w:val="2F5496" w:themeColor="accent1" w:themeShade="BF"/>
@@ -3278,652 +2218,179 @@
     <w:p>
       <w:pPr>
         <w:pStyle w:val="Heading1"/>
+        <w:ind w:left="360"/>
+      </w:pPr>
+    </w:p>
+    <w:p>
+      <w:pPr>
+        <w:pStyle w:val="Heading1"/>
         <w:numPr>
           <w:ilvl w:val="0"/>
-          <w:numId w:val="15"/>
+          <w:numId w:val="7"/>
         </w:numPr>
       </w:pPr>
-      <w:bookmarkStart w:id="13" w:name="_Toc134110939"/>
-      <w:r>
-        <w:lastRenderedPageBreak/>
-        <w:t xml:space="preserve">Initial </w:t>
-      </w:r>
-      <w:r>
-        <w:t>D</w:t>
-      </w:r>
-      <w:r>
-        <w:t xml:space="preserve">iagram </w:t>
-      </w:r>
-      <w:r>
-        <w:t>F</w:t>
-      </w:r>
-      <w:r>
-        <w:t>or GUI</w:t>
-      </w:r>
-      <w:bookmarkEnd w:id="13"/>
+      <w:bookmarkStart w:id="7" w:name="_Toc143476893"/>
+      <w:r>
+        <w:t>Projects Submitted</w:t>
+      </w:r>
+      <w:bookmarkEnd w:id="7"/>
     </w:p>
     <w:p>
       <w:pPr>
         <w:pStyle w:val="Heading2"/>
-        <w:numPr>
-          <w:ilvl w:val="1"/>
-          <w:numId w:val="14"/>
-        </w:numPr>
-      </w:pPr>
-      <w:bookmarkStart w:id="14" w:name="_Toc134110940"/>
-      <w:r>
-        <w:t>Main</w:t>
-      </w:r>
-      <w:bookmarkEnd w:id="14"/>
-    </w:p>
-    <w:p/>
-    <w:p>
-      <w:pPr>
-        <w:pStyle w:val="NoSpacing"/>
-      </w:pPr>
-      <w:r>
-        <w:rPr>
-          <w:noProof/>
-        </w:rPr>
-        <w:drawing>
-          <wp:inline distT="0" distB="0" distL="0" distR="0" wp14:anchorId="48D8959C" wp14:editId="64B9B394">
-            <wp:extent cx="4399440" cy="2474685"/>
-            <wp:effectExtent l="0" t="0" r="1270" b="1905"/>
-            <wp:docPr id="1951453498" name="Picture 1951453498" descr="Graphical user interface, website&#10;&#10;Description automatically generated"/>
-            <wp:cNvGraphicFramePr>
-              <a:graphicFrameLocks xmlns:a="http://schemas.openxmlformats.org/drawingml/2006/main" noChangeAspect="1"/>
-            </wp:cNvGraphicFramePr>
-            <a:graphic xmlns:a="http://schemas.openxmlformats.org/drawingml/2006/main">
-              <a:graphicData uri="http://schemas.openxmlformats.org/drawingml/2006/picture">
-                <pic:pic xmlns:pic="http://schemas.openxmlformats.org/drawingml/2006/picture">
-                  <pic:nvPicPr>
-                    <pic:cNvPr id="1951453498" name="Picture 1" descr="Graphical user interface, website&#10;&#10;Description automatically generated"/>
-                    <pic:cNvPicPr/>
-                  </pic:nvPicPr>
-                  <pic:blipFill>
-                    <a:blip r:embed="rId13" cstate="print">
-                      <a:extLst>
-                        <a:ext uri="{28A0092B-C50C-407E-A947-70E740481C1C}">
-                          <a14:useLocalDpi xmlns:a14="http://schemas.microsoft.com/office/drawing/2010/main" val="0"/>
-                        </a:ext>
-                      </a:extLst>
-                    </a:blip>
-                    <a:stretch>
-                      <a:fillRect/>
-                    </a:stretch>
-                  </pic:blipFill>
-                  <pic:spPr>
-                    <a:xfrm>
-                      <a:off x="0" y="0"/>
-                      <a:ext cx="4424609" cy="2488843"/>
-                    </a:xfrm>
-                    <a:prstGeom prst="rect">
-                      <a:avLst/>
-                    </a:prstGeom>
-                  </pic:spPr>
-                </pic:pic>
-              </a:graphicData>
-            </a:graphic>
-          </wp:inline>
-        </w:drawing>
-      </w:r>
-      <w:r>
-        <w:rPr>
-          <w:noProof/>
-        </w:rPr>
-        <w:drawing>
-          <wp:inline distT="0" distB="0" distL="0" distR="0" wp14:anchorId="46561DC9" wp14:editId="243E9A6B">
-            <wp:extent cx="4399442" cy="2474686"/>
-            <wp:effectExtent l="0" t="0" r="1270" b="1905"/>
-            <wp:docPr id="1886483158" name="Picture 1886483158"/>
-            <wp:cNvGraphicFramePr>
-              <a:graphicFrameLocks xmlns:a="http://schemas.openxmlformats.org/drawingml/2006/main" noChangeAspect="1"/>
-            </wp:cNvGraphicFramePr>
-            <a:graphic xmlns:a="http://schemas.openxmlformats.org/drawingml/2006/main">
-              <a:graphicData uri="http://schemas.openxmlformats.org/drawingml/2006/picture">
-                <pic:pic xmlns:pic="http://schemas.openxmlformats.org/drawingml/2006/picture">
-                  <pic:nvPicPr>
-                    <pic:cNvPr id="1886483158" name="Picture 1886483158"/>
-                    <pic:cNvPicPr/>
-                  </pic:nvPicPr>
-                  <pic:blipFill>
-                    <a:blip r:embed="rId14" cstate="print">
-                      <a:extLst>
-                        <a:ext uri="{28A0092B-C50C-407E-A947-70E740481C1C}">
-                          <a14:useLocalDpi xmlns:a14="http://schemas.microsoft.com/office/drawing/2010/main" val="0"/>
-                        </a:ext>
-                      </a:extLst>
-                    </a:blip>
-                    <a:stretch>
-                      <a:fillRect/>
-                    </a:stretch>
-                  </pic:blipFill>
-                  <pic:spPr>
-                    <a:xfrm>
-                      <a:off x="0" y="0"/>
-                      <a:ext cx="4415129" cy="2483510"/>
-                    </a:xfrm>
-                    <a:prstGeom prst="rect">
-                      <a:avLst/>
-                    </a:prstGeom>
-                  </pic:spPr>
-                </pic:pic>
-              </a:graphicData>
-            </a:graphic>
-          </wp:inline>
-        </w:drawing>
-      </w:r>
-      <w:r>
-        <w:rPr>
-          <w:noProof/>
-        </w:rPr>
-        <w:drawing>
-          <wp:inline distT="0" distB="0" distL="0" distR="0" wp14:anchorId="683D61F0" wp14:editId="61A07AE8">
-            <wp:extent cx="4425244" cy="2489200"/>
-            <wp:effectExtent l="0" t="0" r="0" b="6350"/>
-            <wp:docPr id="267610363" name="Picture 267610363"/>
-            <wp:cNvGraphicFramePr>
-              <a:graphicFrameLocks xmlns:a="http://schemas.openxmlformats.org/drawingml/2006/main" noChangeAspect="1"/>
-            </wp:cNvGraphicFramePr>
-            <a:graphic xmlns:a="http://schemas.openxmlformats.org/drawingml/2006/main">
-              <a:graphicData uri="http://schemas.openxmlformats.org/drawingml/2006/picture">
-                <pic:pic xmlns:pic="http://schemas.openxmlformats.org/drawingml/2006/picture">
-                  <pic:nvPicPr>
-                    <pic:cNvPr id="267610363" name="Picture 267610363"/>
-                    <pic:cNvPicPr/>
-                  </pic:nvPicPr>
-                  <pic:blipFill>
-                    <a:blip r:embed="rId15" cstate="print">
-                      <a:extLst>
-                        <a:ext uri="{28A0092B-C50C-407E-A947-70E740481C1C}">
-                          <a14:useLocalDpi xmlns:a14="http://schemas.microsoft.com/office/drawing/2010/main" val="0"/>
-                        </a:ext>
-                      </a:extLst>
-                    </a:blip>
-                    <a:stretch>
-                      <a:fillRect/>
-                    </a:stretch>
-                  </pic:blipFill>
-                  <pic:spPr>
-                    <a:xfrm>
-                      <a:off x="0" y="0"/>
-                      <a:ext cx="4436103" cy="2495308"/>
-                    </a:xfrm>
-                    <a:prstGeom prst="rect">
-                      <a:avLst/>
-                    </a:prstGeom>
-                  </pic:spPr>
-                </pic:pic>
-              </a:graphicData>
-            </a:graphic>
-          </wp:inline>
-        </w:drawing>
+      </w:pPr>
+      <w:bookmarkStart w:id="8" w:name="_Toc143476894"/>
+      <w:r>
+        <w:t>3.1 Healthy</w:t>
+      </w:r>
+      <w:bookmarkEnd w:id="8"/>
+      <w:r>
+        <w:t xml:space="preserve"> </w:t>
       </w:r>
     </w:p>
     <w:p>
-      <w:pPr>
-        <w:pStyle w:val="Heading2"/>
-        <w:numPr>
-          <w:ilvl w:val="1"/>
-          <w:numId w:val="14"/>
-        </w:numPr>
-        <w:ind w:left="658" w:hanging="370"/>
-      </w:pPr>
-      <w:r>
-        <w:lastRenderedPageBreak/>
-        <w:t xml:space="preserve">  </w:t>
-      </w:r>
-      <w:bookmarkStart w:id="15" w:name="_Toc134110941"/>
-      <w:r>
-        <w:t>Admin Options</w:t>
-      </w:r>
-      <w:bookmarkEnd w:id="15"/>
+      <w:r>
+        <w:t>This Project was the first introduction to JavaScript and basically it uses bootstrap cards to showcase products and calculate BMI based on a form of weight and height inputs.</w:t>
+      </w:r>
     </w:p>
     <w:p>
       <w:pPr>
-        <w:pStyle w:val="NoSpacing"/>
-      </w:pPr>
-      <w:r>
-        <w:rPr>
-          <w:noProof/>
-        </w:rPr>
-        <w:drawing>
-          <wp:inline distT="0" distB="0" distL="0" distR="0" wp14:anchorId="2A6CAE7E" wp14:editId="3AA28560">
-            <wp:extent cx="4651829" cy="2616654"/>
-            <wp:effectExtent l="0" t="0" r="0" b="0"/>
-            <wp:docPr id="1285635389" name="Picture 1285635389" descr="A picture containing graphical user interface&#10;&#10;Description automatically generated"/>
-            <wp:cNvGraphicFramePr>
-              <a:graphicFrameLocks xmlns:a="http://schemas.openxmlformats.org/drawingml/2006/main" noChangeAspect="1"/>
-            </wp:cNvGraphicFramePr>
-            <a:graphic xmlns:a="http://schemas.openxmlformats.org/drawingml/2006/main">
-              <a:graphicData uri="http://schemas.openxmlformats.org/drawingml/2006/picture">
-                <pic:pic xmlns:pic="http://schemas.openxmlformats.org/drawingml/2006/picture">
-                  <pic:nvPicPr>
-                    <pic:cNvPr id="1285635389" name="Picture 4" descr="A picture containing graphical user interface&#10;&#10;Description automatically generated"/>
-                    <pic:cNvPicPr/>
-                  </pic:nvPicPr>
-                  <pic:blipFill>
-                    <a:blip r:embed="rId16" cstate="print">
-                      <a:extLst>
-                        <a:ext uri="{28A0092B-C50C-407E-A947-70E740481C1C}">
-                          <a14:useLocalDpi xmlns:a14="http://schemas.microsoft.com/office/drawing/2010/main" val="0"/>
-                        </a:ext>
-                      </a:extLst>
-                    </a:blip>
-                    <a:stretch>
-                      <a:fillRect/>
-                    </a:stretch>
-                  </pic:blipFill>
-                  <pic:spPr>
-                    <a:xfrm>
-                      <a:off x="0" y="0"/>
-                      <a:ext cx="4673111" cy="2628625"/>
-                    </a:xfrm>
-                    <a:prstGeom prst="rect">
-                      <a:avLst/>
-                    </a:prstGeom>
-                  </pic:spPr>
-                </pic:pic>
-              </a:graphicData>
-            </a:graphic>
-          </wp:inline>
-        </w:drawing>
-      </w:r>
-      <w:r>
-        <w:rPr>
-          <w:noProof/>
-        </w:rPr>
-        <w:drawing>
-          <wp:inline distT="0" distB="0" distL="0" distR="0" wp14:anchorId="660C74A3" wp14:editId="3468BDED">
-            <wp:extent cx="4651375" cy="2616398"/>
-            <wp:effectExtent l="0" t="0" r="0" b="0"/>
-            <wp:docPr id="1323393959" name="Picture 1323393959" descr="Graphical user interface&#10;&#10;Description automatically generated"/>
-            <wp:cNvGraphicFramePr>
-              <a:graphicFrameLocks xmlns:a="http://schemas.openxmlformats.org/drawingml/2006/main" noChangeAspect="1"/>
-            </wp:cNvGraphicFramePr>
-            <a:graphic xmlns:a="http://schemas.openxmlformats.org/drawingml/2006/main">
-              <a:graphicData uri="http://schemas.openxmlformats.org/drawingml/2006/picture">
-                <pic:pic xmlns:pic="http://schemas.openxmlformats.org/drawingml/2006/picture">
-                  <pic:nvPicPr>
-                    <pic:cNvPr id="1323393959" name="Picture 5" descr="Graphical user interface&#10;&#10;Description automatically generated"/>
-                    <pic:cNvPicPr/>
-                  </pic:nvPicPr>
-                  <pic:blipFill>
-                    <a:blip r:embed="rId17" cstate="print">
-                      <a:extLst>
-                        <a:ext uri="{28A0092B-C50C-407E-A947-70E740481C1C}">
-                          <a14:useLocalDpi xmlns:a14="http://schemas.microsoft.com/office/drawing/2010/main" val="0"/>
-                        </a:ext>
-                      </a:extLst>
-                    </a:blip>
-                    <a:stretch>
-                      <a:fillRect/>
-                    </a:stretch>
-                  </pic:blipFill>
-                  <pic:spPr>
-                    <a:xfrm>
-                      <a:off x="0" y="0"/>
-                      <a:ext cx="4661218" cy="2621934"/>
-                    </a:xfrm>
-                    <a:prstGeom prst="rect">
-                      <a:avLst/>
-                    </a:prstGeom>
-                  </pic:spPr>
-                </pic:pic>
-              </a:graphicData>
-            </a:graphic>
-          </wp:inline>
-        </w:drawing>
-      </w:r>
-      <w:r>
-        <w:rPr>
-          <w:noProof/>
-        </w:rPr>
-        <w:drawing>
-          <wp:inline distT="0" distB="0" distL="0" distR="0" wp14:anchorId="5ADDD855" wp14:editId="544FA5A1">
-            <wp:extent cx="4644572" cy="2612572"/>
-            <wp:effectExtent l="0" t="0" r="3810" b="0"/>
-            <wp:docPr id="336339635" name="Picture 336339635" descr="Graphical user interface&#10;&#10;Description automatically generated"/>
-            <wp:cNvGraphicFramePr>
-              <a:graphicFrameLocks xmlns:a="http://schemas.openxmlformats.org/drawingml/2006/main" noChangeAspect="1"/>
-            </wp:cNvGraphicFramePr>
-            <a:graphic xmlns:a="http://schemas.openxmlformats.org/drawingml/2006/main">
-              <a:graphicData uri="http://schemas.openxmlformats.org/drawingml/2006/picture">
-                <pic:pic xmlns:pic="http://schemas.openxmlformats.org/drawingml/2006/picture">
-                  <pic:nvPicPr>
-                    <pic:cNvPr id="336339635" name="Picture 6" descr="Graphical user interface&#10;&#10;Description automatically generated"/>
-                    <pic:cNvPicPr/>
-                  </pic:nvPicPr>
-                  <pic:blipFill>
-                    <a:blip r:embed="rId18" cstate="print">
-                      <a:extLst>
-                        <a:ext uri="{28A0092B-C50C-407E-A947-70E740481C1C}">
-                          <a14:useLocalDpi xmlns:a14="http://schemas.microsoft.com/office/drawing/2010/main" val="0"/>
-                        </a:ext>
-                      </a:extLst>
-                    </a:blip>
-                    <a:stretch>
-                      <a:fillRect/>
-                    </a:stretch>
-                  </pic:blipFill>
-                  <pic:spPr>
-                    <a:xfrm>
-                      <a:off x="0" y="0"/>
-                      <a:ext cx="4661185" cy="2621917"/>
-                    </a:xfrm>
-                    <a:prstGeom prst="rect">
-                      <a:avLst/>
-                    </a:prstGeom>
-                  </pic:spPr>
-                </pic:pic>
-              </a:graphicData>
-            </a:graphic>
-          </wp:inline>
-        </w:drawing>
-      </w:r>
+        <w:pStyle w:val="Heading2"/>
+      </w:pPr>
+      <w:bookmarkStart w:id="9" w:name="_Toc143476895"/>
+      <w:r>
+        <w:t>3.2 Portfolio</w:t>
+      </w:r>
+      <w:bookmarkEnd w:id="9"/>
     </w:p>
     <w:p>
-      <w:pPr>
-        <w:pStyle w:val="Heading2"/>
-        <w:numPr>
-          <w:ilvl w:val="1"/>
-          <w:numId w:val="14"/>
-        </w:numPr>
-        <w:ind w:left="658" w:hanging="370"/>
-      </w:pPr>
-      <w:bookmarkStart w:id="16" w:name="_Toc134110942"/>
-      <w:r>
-        <w:lastRenderedPageBreak/>
-        <w:t>Book Options</w:t>
-      </w:r>
-      <w:bookmarkEnd w:id="16"/>
+      <w:r>
+        <w:t xml:space="preserve">This Project has multiple versions, the submitted version is the hands-on one which was made during the explanation </w:t>
+      </w:r>
+      <w:proofErr w:type="gramStart"/>
+      <w:r>
+        <w:t>period ,</w:t>
+      </w:r>
+      <w:proofErr w:type="gramEnd"/>
+      <w:r>
+        <w:t xml:space="preserve"> however there is a deployed version of it on </w:t>
+      </w:r>
+      <w:hyperlink r:id="rId10" w:history="1">
+        <w:r>
+          <w:rPr>
+            <w:rStyle w:val="Hyperlink"/>
+          </w:rPr>
+          <w:t>https://caraxesms</w:t>
+        </w:r>
+        <w:r>
+          <w:rPr>
+            <w:rStyle w:val="Hyperlink"/>
+          </w:rPr>
+          <w:t>c</w:t>
+        </w:r>
+        <w:r>
+          <w:rPr>
+            <w:rStyle w:val="Hyperlink"/>
+          </w:rPr>
+          <w:t>.github.io/</w:t>
+        </w:r>
+      </w:hyperlink>
+      <w:r>
+        <w:t>.</w:t>
+      </w:r>
     </w:p>
     <w:p>
       <w:pPr>
-        <w:pStyle w:val="NoSpacing"/>
-      </w:pPr>
-      <w:r>
-        <w:rPr>
-          <w:noProof/>
-        </w:rPr>
-        <w:drawing>
-          <wp:inline distT="0" distB="0" distL="0" distR="0" wp14:anchorId="156C0393" wp14:editId="6E29492B">
-            <wp:extent cx="5083225" cy="2859314"/>
-            <wp:effectExtent l="0" t="0" r="3175" b="0"/>
-            <wp:docPr id="943703450" name="Picture 943703450"/>
-            <wp:cNvGraphicFramePr>
-              <a:graphicFrameLocks xmlns:a="http://schemas.openxmlformats.org/drawingml/2006/main" noChangeAspect="1"/>
-            </wp:cNvGraphicFramePr>
-            <a:graphic xmlns:a="http://schemas.openxmlformats.org/drawingml/2006/main">
-              <a:graphicData uri="http://schemas.openxmlformats.org/drawingml/2006/picture">
-                <pic:pic xmlns:pic="http://schemas.openxmlformats.org/drawingml/2006/picture">
-                  <pic:nvPicPr>
-                    <pic:cNvPr id="943703450" name="Picture 943703450"/>
-                    <pic:cNvPicPr/>
-                  </pic:nvPicPr>
-                  <pic:blipFill>
-                    <a:blip r:embed="rId19" cstate="print">
-                      <a:extLst>
-                        <a:ext uri="{28A0092B-C50C-407E-A947-70E740481C1C}">
-                          <a14:useLocalDpi xmlns:a14="http://schemas.microsoft.com/office/drawing/2010/main" val="0"/>
-                        </a:ext>
-                      </a:extLst>
-                    </a:blip>
-                    <a:stretch>
-                      <a:fillRect/>
-                    </a:stretch>
-                  </pic:blipFill>
-                  <pic:spPr>
-                    <a:xfrm>
-                      <a:off x="0" y="0"/>
-                      <a:ext cx="5090777" cy="2863562"/>
-                    </a:xfrm>
-                    <a:prstGeom prst="rect">
-                      <a:avLst/>
-                    </a:prstGeom>
-                  </pic:spPr>
-                </pic:pic>
-              </a:graphicData>
-            </a:graphic>
-          </wp:inline>
-        </w:drawing>
-      </w:r>
-      <w:r>
-        <w:rPr>
-          <w:noProof/>
-        </w:rPr>
-        <w:drawing>
-          <wp:inline distT="0" distB="0" distL="0" distR="0" wp14:anchorId="146C17AA" wp14:editId="66DBFC51">
-            <wp:extent cx="5083175" cy="2859286"/>
-            <wp:effectExtent l="0" t="0" r="3175" b="0"/>
-            <wp:docPr id="638533683" name="Picture 638533683" descr="Graphical user interface&#10;&#10;Description automatically generated with low confidence"/>
-            <wp:cNvGraphicFramePr>
-              <a:graphicFrameLocks xmlns:a="http://schemas.openxmlformats.org/drawingml/2006/main" noChangeAspect="1"/>
-            </wp:cNvGraphicFramePr>
-            <a:graphic xmlns:a="http://schemas.openxmlformats.org/drawingml/2006/main">
-              <a:graphicData uri="http://schemas.openxmlformats.org/drawingml/2006/picture">
-                <pic:pic xmlns:pic="http://schemas.openxmlformats.org/drawingml/2006/picture">
-                  <pic:nvPicPr>
-                    <pic:cNvPr id="638533683" name="Picture 8" descr="Graphical user interface&#10;&#10;Description automatically generated with low confidence"/>
-                    <pic:cNvPicPr/>
-                  </pic:nvPicPr>
-                  <pic:blipFill>
-                    <a:blip r:embed="rId20" cstate="print">
-                      <a:extLst>
-                        <a:ext uri="{28A0092B-C50C-407E-A947-70E740481C1C}">
-                          <a14:useLocalDpi xmlns:a14="http://schemas.microsoft.com/office/drawing/2010/main" val="0"/>
-                        </a:ext>
-                      </a:extLst>
-                    </a:blip>
-                    <a:stretch>
-                      <a:fillRect/>
-                    </a:stretch>
-                  </pic:blipFill>
-                  <pic:spPr>
-                    <a:xfrm>
-                      <a:off x="0" y="0"/>
-                      <a:ext cx="5093415" cy="2865046"/>
-                    </a:xfrm>
-                    <a:prstGeom prst="rect">
-                      <a:avLst/>
-                    </a:prstGeom>
-                  </pic:spPr>
-                </pic:pic>
-              </a:graphicData>
-            </a:graphic>
-          </wp:inline>
-        </w:drawing>
-      </w:r>
-      <w:r>
-        <w:rPr>
-          <w:noProof/>
-        </w:rPr>
-        <w:lastRenderedPageBreak/>
-        <w:drawing>
-          <wp:inline distT="0" distB="0" distL="0" distR="0" wp14:anchorId="3A9700E3" wp14:editId="54B08915">
-            <wp:extent cx="5145314" cy="2894239"/>
-            <wp:effectExtent l="0" t="0" r="0" b="1905"/>
-            <wp:docPr id="276560183" name="Picture 276560183"/>
-            <wp:cNvGraphicFramePr>
-              <a:graphicFrameLocks xmlns:a="http://schemas.openxmlformats.org/drawingml/2006/main" noChangeAspect="1"/>
-            </wp:cNvGraphicFramePr>
-            <a:graphic xmlns:a="http://schemas.openxmlformats.org/drawingml/2006/main">
-              <a:graphicData uri="http://schemas.openxmlformats.org/drawingml/2006/picture">
-                <pic:pic xmlns:pic="http://schemas.openxmlformats.org/drawingml/2006/picture">
-                  <pic:nvPicPr>
-                    <pic:cNvPr id="276560183" name="Picture 276560183"/>
-                    <pic:cNvPicPr/>
-                  </pic:nvPicPr>
-                  <pic:blipFill>
-                    <a:blip r:embed="rId21" cstate="print">
-                      <a:extLst>
-                        <a:ext uri="{28A0092B-C50C-407E-A947-70E740481C1C}">
-                          <a14:useLocalDpi xmlns:a14="http://schemas.microsoft.com/office/drawing/2010/main" val="0"/>
-                        </a:ext>
-                      </a:extLst>
-                    </a:blip>
-                    <a:stretch>
-                      <a:fillRect/>
-                    </a:stretch>
-                  </pic:blipFill>
-                  <pic:spPr>
-                    <a:xfrm>
-                      <a:off x="0" y="0"/>
-                      <a:ext cx="5149084" cy="2896359"/>
-                    </a:xfrm>
-                    <a:prstGeom prst="rect">
-                      <a:avLst/>
-                    </a:prstGeom>
-                  </pic:spPr>
-                </pic:pic>
-              </a:graphicData>
-            </a:graphic>
-          </wp:inline>
-        </w:drawing>
-      </w:r>
-      <w:r>
-        <w:rPr>
-          <w:noProof/>
-        </w:rPr>
-        <w:drawing>
-          <wp:inline distT="0" distB="0" distL="0" distR="0" wp14:anchorId="68CF4D97" wp14:editId="258C8C60">
-            <wp:extent cx="5160635" cy="2902857"/>
-            <wp:effectExtent l="0" t="0" r="2540" b="0"/>
-            <wp:docPr id="1905705532" name="Picture 1905705532"/>
-            <wp:cNvGraphicFramePr>
-              <a:graphicFrameLocks xmlns:a="http://schemas.openxmlformats.org/drawingml/2006/main" noChangeAspect="1"/>
-            </wp:cNvGraphicFramePr>
-            <a:graphic xmlns:a="http://schemas.openxmlformats.org/drawingml/2006/main">
-              <a:graphicData uri="http://schemas.openxmlformats.org/drawingml/2006/picture">
-                <pic:pic xmlns:pic="http://schemas.openxmlformats.org/drawingml/2006/picture">
-                  <pic:nvPicPr>
-                    <pic:cNvPr id="1905705532" name="Picture 1905705532"/>
-                    <pic:cNvPicPr/>
-                  </pic:nvPicPr>
-                  <pic:blipFill>
-                    <a:blip r:embed="rId22" cstate="print">
-                      <a:extLst>
-                        <a:ext uri="{28A0092B-C50C-407E-A947-70E740481C1C}">
-                          <a14:useLocalDpi xmlns:a14="http://schemas.microsoft.com/office/drawing/2010/main" val="0"/>
-                        </a:ext>
-                      </a:extLst>
-                    </a:blip>
-                    <a:stretch>
-                      <a:fillRect/>
-                    </a:stretch>
-                  </pic:blipFill>
-                  <pic:spPr>
-                    <a:xfrm>
-                      <a:off x="0" y="0"/>
-                      <a:ext cx="5169885" cy="2908060"/>
-                    </a:xfrm>
-                    <a:prstGeom prst="rect">
-                      <a:avLst/>
-                    </a:prstGeom>
-                  </pic:spPr>
-                </pic:pic>
-              </a:graphicData>
-            </a:graphic>
-          </wp:inline>
-        </w:drawing>
-      </w:r>
-      <w:r>
-        <w:rPr>
-          <w:noProof/>
-        </w:rPr>
-        <w:lastRenderedPageBreak/>
-        <w:drawing>
-          <wp:inline distT="0" distB="0" distL="0" distR="0" wp14:anchorId="5DB1262A" wp14:editId="0EF4154A">
-            <wp:extent cx="4717143" cy="2653393"/>
-            <wp:effectExtent l="0" t="0" r="7620" b="0"/>
-            <wp:docPr id="1904405404" name="Picture 1904405404"/>
-            <wp:cNvGraphicFramePr>
-              <a:graphicFrameLocks xmlns:a="http://schemas.openxmlformats.org/drawingml/2006/main" noChangeAspect="1"/>
-            </wp:cNvGraphicFramePr>
-            <a:graphic xmlns:a="http://schemas.openxmlformats.org/drawingml/2006/main">
-              <a:graphicData uri="http://schemas.openxmlformats.org/drawingml/2006/picture">
-                <pic:pic xmlns:pic="http://schemas.openxmlformats.org/drawingml/2006/picture">
-                  <pic:nvPicPr>
-                    <pic:cNvPr id="1904405404" name="Picture 1904405404"/>
-                    <pic:cNvPicPr/>
-                  </pic:nvPicPr>
-                  <pic:blipFill>
-                    <a:blip r:embed="rId23" cstate="print">
-                      <a:extLst>
-                        <a:ext uri="{28A0092B-C50C-407E-A947-70E740481C1C}">
-                          <a14:useLocalDpi xmlns:a14="http://schemas.microsoft.com/office/drawing/2010/main" val="0"/>
-                        </a:ext>
-                      </a:extLst>
-                    </a:blip>
-                    <a:stretch>
-                      <a:fillRect/>
-                    </a:stretch>
-                  </pic:blipFill>
-                  <pic:spPr>
-                    <a:xfrm>
-                      <a:off x="0" y="0"/>
-                      <a:ext cx="4726698" cy="2658768"/>
-                    </a:xfrm>
-                    <a:prstGeom prst="rect">
-                      <a:avLst/>
-                    </a:prstGeom>
-                  </pic:spPr>
-                </pic:pic>
-              </a:graphicData>
-            </a:graphic>
-          </wp:inline>
-        </w:drawing>
-      </w:r>
-      <w:r>
-        <w:rPr>
-          <w:noProof/>
-        </w:rPr>
-        <w:drawing>
-          <wp:inline distT="0" distB="0" distL="0" distR="0" wp14:anchorId="6AFADD10" wp14:editId="6905884E">
-            <wp:extent cx="4716780" cy="2653189"/>
-            <wp:effectExtent l="0" t="0" r="7620" b="0"/>
-            <wp:docPr id="328195113" name="Picture 328195113"/>
-            <wp:cNvGraphicFramePr>
-              <a:graphicFrameLocks xmlns:a="http://schemas.openxmlformats.org/drawingml/2006/main" noChangeAspect="1"/>
-            </wp:cNvGraphicFramePr>
-            <a:graphic xmlns:a="http://schemas.openxmlformats.org/drawingml/2006/main">
-              <a:graphicData uri="http://schemas.openxmlformats.org/drawingml/2006/picture">
-                <pic:pic xmlns:pic="http://schemas.openxmlformats.org/drawingml/2006/picture">
-                  <pic:nvPicPr>
-                    <pic:cNvPr id="328195113" name="Picture 12"/>
-                    <pic:cNvPicPr/>
-                  </pic:nvPicPr>
-                  <pic:blipFill>
-                    <a:blip r:embed="rId24" cstate="print">
-                      <a:extLst>
-                        <a:ext uri="{28A0092B-C50C-407E-A947-70E740481C1C}">
-                          <a14:useLocalDpi xmlns:a14="http://schemas.microsoft.com/office/drawing/2010/main" val="0"/>
-                        </a:ext>
-                      </a:extLst>
-                    </a:blip>
-                    <a:stretch>
-                      <a:fillRect/>
-                    </a:stretch>
-                  </pic:blipFill>
-                  <pic:spPr>
-                    <a:xfrm>
-                      <a:off x="0" y="0"/>
-                      <a:ext cx="4723970" cy="2657233"/>
-                    </a:xfrm>
-                    <a:prstGeom prst="rect">
-                      <a:avLst/>
-                    </a:prstGeom>
-                  </pic:spPr>
-                </pic:pic>
-              </a:graphicData>
-            </a:graphic>
-          </wp:inline>
-        </w:drawing>
-      </w:r>
+        <w:pStyle w:val="Heading2"/>
+      </w:pPr>
+      <w:bookmarkStart w:id="10" w:name="_Toc143476896"/>
+      <w:r>
+        <w:t xml:space="preserve">3.3 </w:t>
+      </w:r>
+      <w:proofErr w:type="spellStart"/>
+      <w:r>
+        <w:t>ToDo</w:t>
+      </w:r>
+      <w:proofErr w:type="spellEnd"/>
+      <w:r>
+        <w:t xml:space="preserve"> website</w:t>
+      </w:r>
+      <w:bookmarkEnd w:id="10"/>
     </w:p>
-    <w:p/>
+    <w:p>
+      <w:r>
+        <w:t xml:space="preserve">This Project was done using Laravel and its functional it has a page to create tasks and then all tasks are </w:t>
+      </w:r>
+      <w:proofErr w:type="gramStart"/>
+      <w:r>
+        <w:t>shown ,</w:t>
+      </w:r>
+      <w:proofErr w:type="gramEnd"/>
+      <w:r>
+        <w:t xml:space="preserve"> beside each task 2 buttons:</w:t>
+      </w:r>
+    </w:p>
+    <w:p>
+      <w:pPr>
+        <w:pStyle w:val="ListParagraph"/>
+        <w:numPr>
+          <w:ilvl w:val="0"/>
+          <w:numId w:val="19"/>
+        </w:numPr>
+      </w:pPr>
+      <w:r>
+        <w:t>Edit: which redirects to a similar page to the create task but with existing data shown.</w:t>
+      </w:r>
+    </w:p>
+    <w:p>
+      <w:pPr>
+        <w:pStyle w:val="ListParagraph"/>
+        <w:numPr>
+          <w:ilvl w:val="0"/>
+          <w:numId w:val="19"/>
+        </w:numPr>
+      </w:pPr>
+      <w:r>
+        <w:t xml:space="preserve">Done/Delete: This deletes the </w:t>
+      </w:r>
+      <w:proofErr w:type="gramStart"/>
+      <w:r>
+        <w:t>task</w:t>
+      </w:r>
+      <w:proofErr w:type="gramEnd"/>
+      <w:r>
+        <w:t xml:space="preserve"> </w:t>
+      </w:r>
+    </w:p>
+    <w:p>
+      <w:pPr>
+        <w:pStyle w:val="Heading1"/>
+        <w:numPr>
+          <w:ilvl w:val="0"/>
+          <w:numId w:val="7"/>
+        </w:numPr>
+      </w:pPr>
+      <w:bookmarkStart w:id="11" w:name="_Toc143476897"/>
+      <w:r>
+        <w:t>Conclusion</w:t>
+      </w:r>
+      <w:bookmarkEnd w:id="11"/>
+    </w:p>
+    <w:p>
+      <w:r>
+        <w:t xml:space="preserve">I am very happy to have taken this </w:t>
+      </w:r>
+      <w:proofErr w:type="gramStart"/>
+      <w:r>
+        <w:t>bootcamp ,</w:t>
+      </w:r>
+      <w:proofErr w:type="gramEnd"/>
+      <w:r>
+        <w:t xml:space="preserve"> never thought I would love a backend framework such as Laravel.</w:t>
+      </w:r>
+    </w:p>
     <w:sectPr>
-      <w:footerReference w:type="default" r:id="rId25"/>
+      <w:footerReference w:type="default" r:id="rId11"/>
       <w:pgSz w:w="12240" w:h="15840"/>
       <w:pgMar w:top="1008" w:right="1008" w:bottom="1008" w:left="1008" w:header="720" w:footer="720" w:gutter="0"/>
       <w:cols w:space="720"/>
@@ -5322,6 +3789,119 @@
     </w:lvl>
   </w:abstractNum>
   <w:abstractNum w:abstractNumId="12" w15:restartNumberingAfterBreak="0">
+    <w:nsid w:val="55F67A07"/>
+    <w:multiLevelType w:val="hybridMultilevel"/>
+    <w:tmpl w:val="733A0DF6"/>
+    <w:lvl w:ilvl="0" w:tplc="04090001">
+      <w:start w:val="1"/>
+      <w:numFmt w:val="bullet"/>
+      <w:lvlText w:val=""/>
+      <w:lvlJc w:val="left"/>
+      <w:pPr>
+        <w:ind w:left="720" w:hanging="360"/>
+      </w:pPr>
+      <w:rPr>
+        <w:rFonts w:ascii="Symbol" w:hAnsi="Symbol" w:hint="default"/>
+      </w:rPr>
+    </w:lvl>
+    <w:lvl w:ilvl="1" w:tplc="04090003" w:tentative="1">
+      <w:start w:val="1"/>
+      <w:numFmt w:val="bullet"/>
+      <w:lvlText w:val="o"/>
+      <w:lvlJc w:val="left"/>
+      <w:pPr>
+        <w:ind w:left="1440" w:hanging="360"/>
+      </w:pPr>
+      <w:rPr>
+        <w:rFonts w:ascii="Courier New" w:hAnsi="Courier New" w:cs="Courier New" w:hint="default"/>
+      </w:rPr>
+    </w:lvl>
+    <w:lvl w:ilvl="2" w:tplc="04090005" w:tentative="1">
+      <w:start w:val="1"/>
+      <w:numFmt w:val="bullet"/>
+      <w:lvlText w:val=""/>
+      <w:lvlJc w:val="left"/>
+      <w:pPr>
+        <w:ind w:left="2160" w:hanging="360"/>
+      </w:pPr>
+      <w:rPr>
+        <w:rFonts w:ascii="Wingdings" w:hAnsi="Wingdings" w:hint="default"/>
+      </w:rPr>
+    </w:lvl>
+    <w:lvl w:ilvl="3" w:tplc="04090001" w:tentative="1">
+      <w:start w:val="1"/>
+      <w:numFmt w:val="bullet"/>
+      <w:lvlText w:val=""/>
+      <w:lvlJc w:val="left"/>
+      <w:pPr>
+        <w:ind w:left="2880" w:hanging="360"/>
+      </w:pPr>
+      <w:rPr>
+        <w:rFonts w:ascii="Symbol" w:hAnsi="Symbol" w:hint="default"/>
+      </w:rPr>
+    </w:lvl>
+    <w:lvl w:ilvl="4" w:tplc="04090003" w:tentative="1">
+      <w:start w:val="1"/>
+      <w:numFmt w:val="bullet"/>
+      <w:lvlText w:val="o"/>
+      <w:lvlJc w:val="left"/>
+      <w:pPr>
+        <w:ind w:left="3600" w:hanging="360"/>
+      </w:pPr>
+      <w:rPr>
+        <w:rFonts w:ascii="Courier New" w:hAnsi="Courier New" w:cs="Courier New" w:hint="default"/>
+      </w:rPr>
+    </w:lvl>
+    <w:lvl w:ilvl="5" w:tplc="04090005" w:tentative="1">
+      <w:start w:val="1"/>
+      <w:numFmt w:val="bullet"/>
+      <w:lvlText w:val=""/>
+      <w:lvlJc w:val="left"/>
+      <w:pPr>
+        <w:ind w:left="4320" w:hanging="360"/>
+      </w:pPr>
+      <w:rPr>
+        <w:rFonts w:ascii="Wingdings" w:hAnsi="Wingdings" w:hint="default"/>
+      </w:rPr>
+    </w:lvl>
+    <w:lvl w:ilvl="6" w:tplc="04090001" w:tentative="1">
+      <w:start w:val="1"/>
+      <w:numFmt w:val="bullet"/>
+      <w:lvlText w:val=""/>
+      <w:lvlJc w:val="left"/>
+      <w:pPr>
+        <w:ind w:left="5040" w:hanging="360"/>
+      </w:pPr>
+      <w:rPr>
+        <w:rFonts w:ascii="Symbol" w:hAnsi="Symbol" w:hint="default"/>
+      </w:rPr>
+    </w:lvl>
+    <w:lvl w:ilvl="7" w:tplc="04090003" w:tentative="1">
+      <w:start w:val="1"/>
+      <w:numFmt w:val="bullet"/>
+      <w:lvlText w:val="o"/>
+      <w:lvlJc w:val="left"/>
+      <w:pPr>
+        <w:ind w:left="5760" w:hanging="360"/>
+      </w:pPr>
+      <w:rPr>
+        <w:rFonts w:ascii="Courier New" w:hAnsi="Courier New" w:cs="Courier New" w:hint="default"/>
+      </w:rPr>
+    </w:lvl>
+    <w:lvl w:ilvl="8" w:tplc="04090005" w:tentative="1">
+      <w:start w:val="1"/>
+      <w:numFmt w:val="bullet"/>
+      <w:lvlText w:val=""/>
+      <w:lvlJc w:val="left"/>
+      <w:pPr>
+        <w:ind w:left="6480" w:hanging="360"/>
+      </w:pPr>
+      <w:rPr>
+        <w:rFonts w:ascii="Wingdings" w:hAnsi="Wingdings" w:hint="default"/>
+      </w:rPr>
+    </w:lvl>
+  </w:abstractNum>
+  <w:abstractNum w:abstractNumId="13" w15:restartNumberingAfterBreak="0">
     <w:nsid w:val="5C77794F"/>
     <w:multiLevelType w:val="hybridMultilevel"/>
     <w:tmpl w:val="EF485D92"/>
@@ -5433,7 +4013,7 @@
       </w:rPr>
     </w:lvl>
   </w:abstractNum>
-  <w:abstractNum w:abstractNumId="13" w15:restartNumberingAfterBreak="0">
+  <w:abstractNum w:abstractNumId="14" w15:restartNumberingAfterBreak="0">
     <w:nsid w:val="6557157F"/>
     <w:multiLevelType w:val="multilevel"/>
     <w:tmpl w:val="ADF65BC4"/>
@@ -5546,7 +4126,7 @@
       </w:rPr>
     </w:lvl>
   </w:abstractNum>
-  <w:abstractNum w:abstractNumId="14" w15:restartNumberingAfterBreak="0">
+  <w:abstractNum w:abstractNumId="15" w15:restartNumberingAfterBreak="0">
     <w:nsid w:val="6C9D1B94"/>
     <w:multiLevelType w:val="multilevel"/>
     <w:tmpl w:val="86A01AAC"/>
@@ -5659,7 +4239,7 @@
       </w:rPr>
     </w:lvl>
   </w:abstractNum>
-  <w:abstractNum w:abstractNumId="15" w15:restartNumberingAfterBreak="0">
+  <w:abstractNum w:abstractNumId="16" w15:restartNumberingAfterBreak="0">
     <w:nsid w:val="6EEF2111"/>
     <w:multiLevelType w:val="multilevel"/>
     <w:tmpl w:val="9AA8A892"/>
@@ -5772,7 +4352,7 @@
       </w:rPr>
     </w:lvl>
   </w:abstractNum>
-  <w:abstractNum w:abstractNumId="16" w15:restartNumberingAfterBreak="0">
+  <w:abstractNum w:abstractNumId="17" w15:restartNumberingAfterBreak="0">
     <w:nsid w:val="70996F14"/>
     <w:multiLevelType w:val="multilevel"/>
     <w:tmpl w:val="7C125AD2"/>
@@ -5885,7 +4465,7 @@
       </w:rPr>
     </w:lvl>
   </w:abstractNum>
-  <w:abstractNum w:abstractNumId="17" w15:restartNumberingAfterBreak="0">
+  <w:abstractNum w:abstractNumId="18" w15:restartNumberingAfterBreak="0">
     <w:nsid w:val="7B717BFF"/>
     <w:multiLevelType w:val="hybridMultilevel"/>
     <w:tmpl w:val="6AA48AFE"/>
@@ -5999,13 +4579,13 @@
     </w:lvl>
   </w:abstractNum>
   <w:num w:numId="1" w16cid:durableId="1364751506">
-    <w:abstractNumId w:val="16"/>
+    <w:abstractNumId w:val="17"/>
   </w:num>
   <w:num w:numId="2" w16cid:durableId="1515001463">
     <w:abstractNumId w:val="0"/>
   </w:num>
   <w:num w:numId="3" w16cid:durableId="2130128294">
-    <w:abstractNumId w:val="12"/>
+    <w:abstractNumId w:val="13"/>
   </w:num>
   <w:num w:numId="4" w16cid:durableId="671224934">
     <w:abstractNumId w:val="11"/>
@@ -6014,7 +4594,7 @@
     <w:abstractNumId w:val="6"/>
   </w:num>
   <w:num w:numId="6" w16cid:durableId="772431861">
-    <w:abstractNumId w:val="17"/>
+    <w:abstractNumId w:val="18"/>
   </w:num>
   <w:num w:numId="7" w16cid:durableId="855462671">
     <w:abstractNumId w:val="9"/>
@@ -6029,13 +4609,13 @@
     <w:abstractNumId w:val="1"/>
   </w:num>
   <w:num w:numId="11" w16cid:durableId="2083332489">
-    <w:abstractNumId w:val="13"/>
+    <w:abstractNumId w:val="14"/>
   </w:num>
   <w:num w:numId="12" w16cid:durableId="1525286324">
     <w:abstractNumId w:val="4"/>
   </w:num>
   <w:num w:numId="13" w16cid:durableId="945385633">
-    <w:abstractNumId w:val="15"/>
+    <w:abstractNumId w:val="16"/>
   </w:num>
   <w:num w:numId="14" w16cid:durableId="453334952">
     <w:abstractNumId w:val="8"/>
@@ -6050,7 +4630,10 @@
     <w:abstractNumId w:val="2"/>
   </w:num>
   <w:num w:numId="18" w16cid:durableId="1278491723">
-    <w:abstractNumId w:val="14"/>
+    <w:abstractNumId w:val="15"/>
+  </w:num>
+  <w:num w:numId="19" w16cid:durableId="1664241921">
+    <w:abstractNumId w:val="12"/>
   </w:num>
 </w:numbering>
 </file>
@@ -6860,6 +5443,18 @@
       </w:tcPr>
     </w:tblStylePr>
   </w:style>
+  <w:style w:type="character" w:styleId="FollowedHyperlink">
+    <w:name w:val="FollowedHyperlink"/>
+    <w:basedOn w:val="DefaultParagraphFont"/>
+    <w:uiPriority w:val="99"/>
+    <w:semiHidden/>
+    <w:unhideWhenUsed/>
+    <w:rsid w:val="00106FD9"/>
+    <w:rPr>
+      <w:color w:val="954F72" w:themeColor="followedHyperlink"/>
+      <w:u w:val="single"/>
+    </w:rPr>
+  </w:style>
 </w:styles>
 </file>
 

</xml_diff>